<commit_message>
Update Programming techniques T3 Homework 3 Iteration.docx
</commit_message>
<xml_diff>
--- a/programming/iteration/prep3/Programming techniques T3 Homework 3 Iteration.docx
+++ b/programming/iteration/prep3/Programming techniques T3 Homework 3 Iteration.docx
@@ -1,6 +1,6 @@
 
 <file path=word/document.xml><?xml version="1.0" encoding="utf-8"?>
-<w:document xmlns:wpc="http://schemas.microsoft.com/office/word/2010/wordprocessingCanvas" xmlns:cx="http://schemas.microsoft.com/office/drawing/2014/chartex" xmlns:cx1="http://schemas.microsoft.com/office/drawing/2015/9/8/chartex" xmlns:cx2="http://schemas.microsoft.com/office/drawing/2015/10/21/chartex" xmlns:cx3="http://schemas.microsoft.com/office/drawing/2016/5/9/chartex" xmlns:cx4="http://schemas.microsoft.com/office/drawing/2016/5/10/chartex" xmlns:cx5="http://schemas.microsoft.com/office/drawing/2016/5/11/chartex" xmlns:cx6="http://schemas.microsoft.com/office/drawing/2016/5/12/chartex" xmlns:cx7="http://schemas.microsoft.com/office/drawing/2016/5/13/chartex" xmlns:cx8="http://schemas.microsoft.com/office/drawing/2016/5/14/chartex" xmlns:mc="http://schemas.openxmlformats.org/markup-compatibility/2006" xmlns:aink="http://schemas.microsoft.com/office/drawing/2016/ink" xmlns:am3d="http://schemas.microsoft.com/office/drawing/2017/model3d" xmlns:o="urn:schemas-microsoft-com:office:office" xmlns:r="http://schemas.openxmlformats.org/officeDocument/2006/relationships" xmlns:m="http://schemas.openxmlformats.org/officeDocument/2006/math" xmlns:v="urn:schemas-microsoft-com:vml" xmlns:wp14="http://schemas.microsoft.com/office/word/2010/wordprocessingDrawing" xmlns:wp="http://schemas.openxmlformats.org/drawingml/2006/wordprocessingDrawing" xmlns:w10="urn:schemas-microsoft-com:office:word" xmlns:w="http://schemas.openxmlformats.org/wordprocessingml/2006/main" xmlns:w14="http://schemas.microsoft.com/office/word/2010/wordml" xmlns:w15="http://schemas.microsoft.com/office/word/2012/wordml" xmlns:w16cex="http://schemas.microsoft.com/office/word/2018/wordml/cex" xmlns:w16cid="http://schemas.microsoft.com/office/word/2016/wordml/cid" xmlns:w16="http://schemas.microsoft.com/office/word/2018/wordml" xmlns:w16sdtdh="http://schemas.microsoft.com/office/word/2020/wordml/sdtdatahash" xmlns:w16se="http://schemas.microsoft.com/office/word/2015/wordml/symex" xmlns:wpg="http://schemas.microsoft.com/office/word/2010/wordprocessingGroup" xmlns:wpi="http://schemas.microsoft.com/office/word/2010/wordprocessingInk" xmlns:wne="http://schemas.microsoft.com/office/word/2006/wordml" xmlns:wps="http://schemas.microsoft.com/office/word/2010/wordprocessingShape" mc:Ignorable="w14 w15 w16se w16cid w16 w16cex w16sdtdh wp14">
+<w:document xmlns:wpc="http://schemas.microsoft.com/office/word/2010/wordprocessingCanvas" xmlns:cx="http://schemas.microsoft.com/office/drawing/2014/chartex" xmlns:cx1="http://schemas.microsoft.com/office/drawing/2015/9/8/chartex" xmlns:cx2="http://schemas.microsoft.com/office/drawing/2015/10/21/chartex" xmlns:cx3="http://schemas.microsoft.com/office/drawing/2016/5/9/chartex" xmlns:cx4="http://schemas.microsoft.com/office/drawing/2016/5/10/chartex" xmlns:cx5="http://schemas.microsoft.com/office/drawing/2016/5/11/chartex" xmlns:cx6="http://schemas.microsoft.com/office/drawing/2016/5/12/chartex" xmlns:cx7="http://schemas.microsoft.com/office/drawing/2016/5/13/chartex" xmlns:cx8="http://schemas.microsoft.com/office/drawing/2016/5/14/chartex" xmlns:mc="http://schemas.openxmlformats.org/markup-compatibility/2006" xmlns:aink="http://schemas.microsoft.com/office/drawing/2016/ink" xmlns:am3d="http://schemas.microsoft.com/office/drawing/2017/model3d" xmlns:o="urn:schemas-microsoft-com:office:office" xmlns:oel="http://schemas.microsoft.com/office/2019/extlst" xmlns:r="http://schemas.openxmlformats.org/officeDocument/2006/relationships" xmlns:m="http://schemas.openxmlformats.org/officeDocument/2006/math" xmlns:v="urn:schemas-microsoft-com:vml" xmlns:wp14="http://schemas.microsoft.com/office/word/2010/wordprocessingDrawing" xmlns:wp="http://schemas.openxmlformats.org/drawingml/2006/wordprocessingDrawing" xmlns:w10="urn:schemas-microsoft-com:office:word" xmlns:w="http://schemas.openxmlformats.org/wordprocessingml/2006/main" xmlns:w14="http://schemas.microsoft.com/office/word/2010/wordml" xmlns:w15="http://schemas.microsoft.com/office/word/2012/wordml" xmlns:w16cex="http://schemas.microsoft.com/office/word/2018/wordml/cex" xmlns:w16cid="http://schemas.microsoft.com/office/word/2016/wordml/cid" xmlns:w16="http://schemas.microsoft.com/office/word/2018/wordml" xmlns:w16du="http://schemas.microsoft.com/office/word/2023/wordml/word16du" xmlns:w16sdtdh="http://schemas.microsoft.com/office/word/2020/wordml/sdtdatahash" xmlns:w16se="http://schemas.microsoft.com/office/word/2015/wordml/symex" xmlns:wpg="http://schemas.microsoft.com/office/word/2010/wordprocessingGroup" xmlns:wpi="http://schemas.microsoft.com/office/word/2010/wordprocessingInk" xmlns:wne="http://schemas.microsoft.com/office/word/2006/wordml" xmlns:wps="http://schemas.microsoft.com/office/word/2010/wordprocessingShape" mc:Ignorable="w14 w15 w16se w16cid w16 w16cex w16sdtdh w16du wp14">
   <w:body>
     <w:p>
       <w:pPr>
@@ -191,6 +191,357 @@
     </w:p>
     <w:p>
       <w:pPr>
+        <w:shd w:val="clear" w:color="auto" w:fill="1F1F1F"/>
+        <w:spacing w:line="285" w:lineRule="atLeast"/>
+        <w:rPr>
+          <w:rFonts w:ascii="Consolas" w:eastAsia="Times New Roman" w:hAnsi="Consolas"/>
+          <w:color w:val="CCCCCC"/>
+          <w:sz w:val="21"/>
+          <w:szCs w:val="21"/>
+        </w:rPr>
+      </w:pPr>
+      <w:r>
+        <w:rPr>
+          <w:rFonts w:ascii="Consolas" w:eastAsia="Times New Roman" w:hAnsi="Consolas"/>
+          <w:color w:val="6A9955"/>
+          <w:sz w:val="21"/>
+          <w:szCs w:val="21"/>
+        </w:rPr>
+        <w:t>a = ""</w:t>
+      </w:r>
+    </w:p>
+    <w:p>
+      <w:pPr>
+        <w:shd w:val="clear" w:color="auto" w:fill="1F1F1F"/>
+        <w:spacing w:line="285" w:lineRule="atLeast"/>
+        <w:rPr>
+          <w:rFonts w:ascii="Consolas" w:eastAsia="Times New Roman" w:hAnsi="Consolas"/>
+          <w:color w:val="CCCCCC"/>
+          <w:sz w:val="21"/>
+          <w:szCs w:val="21"/>
+        </w:rPr>
+      </w:pPr>
+      <w:r>
+        <w:rPr>
+          <w:rFonts w:ascii="Consolas" w:eastAsia="Times New Roman" w:hAnsi="Consolas"/>
+          <w:color w:val="6A9955"/>
+          <w:sz w:val="21"/>
+          <w:szCs w:val="21"/>
+        </w:rPr>
+        <w:t xml:space="preserve">-- for </w:t>
+      </w:r>
+      <w:proofErr w:type="spellStart"/>
+      <w:r>
+        <w:rPr>
+          <w:rFonts w:ascii="Consolas" w:eastAsia="Times New Roman" w:hAnsi="Consolas"/>
+          <w:color w:val="6A9955"/>
+          <w:sz w:val="21"/>
+          <w:szCs w:val="21"/>
+        </w:rPr>
+        <w:t>i</w:t>
+      </w:r>
+      <w:proofErr w:type="spellEnd"/>
+      <w:r>
+        <w:rPr>
+          <w:rFonts w:ascii="Consolas" w:eastAsia="Times New Roman" w:hAnsi="Consolas"/>
+          <w:color w:val="6A9955"/>
+          <w:sz w:val="21"/>
+          <w:szCs w:val="21"/>
+        </w:rPr>
+        <w:t xml:space="preserve"> = 1 to 5 do</w:t>
+      </w:r>
+    </w:p>
+    <w:p>
+      <w:pPr>
+        <w:shd w:val="clear" w:color="auto" w:fill="1F1F1F"/>
+        <w:spacing w:line="285" w:lineRule="atLeast"/>
+        <w:rPr>
+          <w:rFonts w:ascii="Consolas" w:eastAsia="Times New Roman" w:hAnsi="Consolas"/>
+          <w:color w:val="CCCCCC"/>
+          <w:sz w:val="21"/>
+          <w:szCs w:val="21"/>
+        </w:rPr>
+      </w:pPr>
+      <w:r>
+        <w:rPr>
+          <w:rFonts w:ascii="Consolas" w:eastAsia="Times New Roman" w:hAnsi="Consolas"/>
+          <w:color w:val="6A9955"/>
+          <w:sz w:val="21"/>
+          <w:szCs w:val="21"/>
+        </w:rPr>
+        <w:t xml:space="preserve">--     if </w:t>
+      </w:r>
+      <w:proofErr w:type="spellStart"/>
+      <w:r>
+        <w:rPr>
+          <w:rFonts w:ascii="Consolas" w:eastAsia="Times New Roman" w:hAnsi="Consolas"/>
+          <w:color w:val="6A9955"/>
+          <w:sz w:val="21"/>
+          <w:szCs w:val="21"/>
+        </w:rPr>
+        <w:t>i</w:t>
+      </w:r>
+      <w:proofErr w:type="spellEnd"/>
+      <w:r>
+        <w:rPr>
+          <w:rFonts w:ascii="Consolas" w:eastAsia="Times New Roman" w:hAnsi="Consolas"/>
+          <w:color w:val="6A9955"/>
+          <w:sz w:val="21"/>
+          <w:szCs w:val="21"/>
+        </w:rPr>
+        <w:t xml:space="preserve"> is lowercase then</w:t>
+      </w:r>
+    </w:p>
+    <w:p>
+      <w:pPr>
+        <w:shd w:val="clear" w:color="auto" w:fill="1F1F1F"/>
+        <w:spacing w:line="285" w:lineRule="atLeast"/>
+        <w:rPr>
+          <w:rFonts w:ascii="Consolas" w:eastAsia="Times New Roman" w:hAnsi="Consolas"/>
+          <w:color w:val="CCCCCC"/>
+          <w:sz w:val="21"/>
+          <w:szCs w:val="21"/>
+        </w:rPr>
+      </w:pPr>
+      <w:r>
+        <w:rPr>
+          <w:rFonts w:ascii="Consolas" w:eastAsia="Times New Roman" w:hAnsi="Consolas"/>
+          <w:color w:val="6A9955"/>
+          <w:sz w:val="21"/>
+          <w:szCs w:val="21"/>
+        </w:rPr>
+        <w:t xml:space="preserve">--         a = a + </w:t>
+      </w:r>
+      <w:proofErr w:type="spellStart"/>
+      <w:r>
+        <w:rPr>
+          <w:rFonts w:ascii="Consolas" w:eastAsia="Times New Roman" w:hAnsi="Consolas"/>
+          <w:color w:val="6A9955"/>
+          <w:sz w:val="21"/>
+          <w:szCs w:val="21"/>
+        </w:rPr>
+        <w:t>i</w:t>
+      </w:r>
+      <w:proofErr w:type="spellEnd"/>
+    </w:p>
+    <w:p>
+      <w:pPr>
+        <w:shd w:val="clear" w:color="auto" w:fill="1F1F1F"/>
+        <w:spacing w:line="285" w:lineRule="atLeast"/>
+        <w:rPr>
+          <w:rFonts w:ascii="Consolas" w:eastAsia="Times New Roman" w:hAnsi="Consolas"/>
+          <w:color w:val="CCCCCC"/>
+          <w:sz w:val="21"/>
+          <w:szCs w:val="21"/>
+        </w:rPr>
+      </w:pPr>
+      <w:r>
+        <w:rPr>
+          <w:rFonts w:ascii="Consolas" w:eastAsia="Times New Roman" w:hAnsi="Consolas"/>
+          <w:color w:val="6A9955"/>
+          <w:sz w:val="21"/>
+          <w:szCs w:val="21"/>
+        </w:rPr>
+        <w:t xml:space="preserve">--     if </w:t>
+      </w:r>
+      <w:proofErr w:type="spellStart"/>
+      <w:r>
+        <w:rPr>
+          <w:rFonts w:ascii="Consolas" w:eastAsia="Times New Roman" w:hAnsi="Consolas"/>
+          <w:color w:val="6A9955"/>
+          <w:sz w:val="21"/>
+          <w:szCs w:val="21"/>
+        </w:rPr>
+        <w:t>i</w:t>
+      </w:r>
+      <w:proofErr w:type="spellEnd"/>
+      <w:r>
+        <w:rPr>
+          <w:rFonts w:ascii="Consolas" w:eastAsia="Times New Roman" w:hAnsi="Consolas"/>
+          <w:color w:val="6A9955"/>
+          <w:sz w:val="21"/>
+          <w:szCs w:val="21"/>
+        </w:rPr>
+        <w:t xml:space="preserve"> &gt; previous(</w:t>
+      </w:r>
+      <w:proofErr w:type="spellStart"/>
+      <w:r>
+        <w:rPr>
+          <w:rFonts w:ascii="Consolas" w:eastAsia="Times New Roman" w:hAnsi="Consolas"/>
+          <w:color w:val="6A9955"/>
+          <w:sz w:val="21"/>
+          <w:szCs w:val="21"/>
+        </w:rPr>
+        <w:t>i</w:t>
+      </w:r>
+      <w:proofErr w:type="spellEnd"/>
+      <w:r>
+        <w:rPr>
+          <w:rFonts w:ascii="Consolas" w:eastAsia="Times New Roman" w:hAnsi="Consolas"/>
+          <w:color w:val="6A9955"/>
+          <w:sz w:val="21"/>
+          <w:szCs w:val="21"/>
+        </w:rPr>
+        <w:t>) then</w:t>
+      </w:r>
+    </w:p>
+    <w:p>
+      <w:pPr>
+        <w:shd w:val="clear" w:color="auto" w:fill="1F1F1F"/>
+        <w:spacing w:line="285" w:lineRule="atLeast"/>
+        <w:rPr>
+          <w:rFonts w:ascii="Consolas" w:eastAsia="Times New Roman" w:hAnsi="Consolas"/>
+          <w:color w:val="CCCCCC"/>
+          <w:sz w:val="21"/>
+          <w:szCs w:val="21"/>
+        </w:rPr>
+      </w:pPr>
+      <w:r>
+        <w:rPr>
+          <w:rFonts w:ascii="Consolas" w:eastAsia="Times New Roman" w:hAnsi="Consolas"/>
+          <w:color w:val="6A9955"/>
+          <w:sz w:val="21"/>
+          <w:szCs w:val="21"/>
+        </w:rPr>
+        <w:t>--         a[previous(</w:t>
+      </w:r>
+      <w:proofErr w:type="spellStart"/>
+      <w:r>
+        <w:rPr>
+          <w:rFonts w:ascii="Consolas" w:eastAsia="Times New Roman" w:hAnsi="Consolas"/>
+          <w:color w:val="6A9955"/>
+          <w:sz w:val="21"/>
+          <w:szCs w:val="21"/>
+        </w:rPr>
+        <w:t>i</w:t>
+      </w:r>
+      <w:proofErr w:type="spellEnd"/>
+      <w:r>
+        <w:rPr>
+          <w:rFonts w:ascii="Consolas" w:eastAsia="Times New Roman" w:hAnsi="Consolas"/>
+          <w:color w:val="6A9955"/>
+          <w:sz w:val="21"/>
+          <w:szCs w:val="21"/>
+        </w:rPr>
+        <w:t>)], a[</w:t>
+      </w:r>
+      <w:proofErr w:type="spellStart"/>
+      <w:r>
+        <w:rPr>
+          <w:rFonts w:ascii="Consolas" w:eastAsia="Times New Roman" w:hAnsi="Consolas"/>
+          <w:color w:val="6A9955"/>
+          <w:sz w:val="21"/>
+          <w:szCs w:val="21"/>
+        </w:rPr>
+        <w:t>i</w:t>
+      </w:r>
+      <w:proofErr w:type="spellEnd"/>
+      <w:r>
+        <w:rPr>
+          <w:rFonts w:ascii="Consolas" w:eastAsia="Times New Roman" w:hAnsi="Consolas"/>
+          <w:color w:val="6A9955"/>
+          <w:sz w:val="21"/>
+          <w:szCs w:val="21"/>
+        </w:rPr>
+        <w:t>] = a[</w:t>
+      </w:r>
+      <w:proofErr w:type="spellStart"/>
+      <w:r>
+        <w:rPr>
+          <w:rFonts w:ascii="Consolas" w:eastAsia="Times New Roman" w:hAnsi="Consolas"/>
+          <w:color w:val="6A9955"/>
+          <w:sz w:val="21"/>
+          <w:szCs w:val="21"/>
+        </w:rPr>
+        <w:t>i</w:t>
+      </w:r>
+      <w:proofErr w:type="spellEnd"/>
+      <w:r>
+        <w:rPr>
+          <w:rFonts w:ascii="Consolas" w:eastAsia="Times New Roman" w:hAnsi="Consolas"/>
+          <w:color w:val="6A9955"/>
+          <w:sz w:val="21"/>
+          <w:szCs w:val="21"/>
+        </w:rPr>
+        <w:t>], a[previous(</w:t>
+      </w:r>
+      <w:proofErr w:type="spellStart"/>
+      <w:r>
+        <w:rPr>
+          <w:rFonts w:ascii="Consolas" w:eastAsia="Times New Roman" w:hAnsi="Consolas"/>
+          <w:color w:val="6A9955"/>
+          <w:sz w:val="21"/>
+          <w:szCs w:val="21"/>
+        </w:rPr>
+        <w:t>i</w:t>
+      </w:r>
+      <w:proofErr w:type="spellEnd"/>
+      <w:r>
+        <w:rPr>
+          <w:rFonts w:ascii="Consolas" w:eastAsia="Times New Roman" w:hAnsi="Consolas"/>
+          <w:color w:val="6A9955"/>
+          <w:sz w:val="21"/>
+          <w:szCs w:val="21"/>
+        </w:rPr>
+        <w:t>)]</w:t>
+      </w:r>
+    </w:p>
+    <w:p>
+      <w:pPr>
+        <w:shd w:val="clear" w:color="auto" w:fill="1F1F1F"/>
+        <w:spacing w:line="285" w:lineRule="atLeast"/>
+        <w:rPr>
+          <w:rFonts w:ascii="Consolas" w:eastAsia="Times New Roman" w:hAnsi="Consolas"/>
+          <w:color w:val="CCCCCC"/>
+          <w:sz w:val="21"/>
+          <w:szCs w:val="21"/>
+        </w:rPr>
+      </w:pPr>
+      <w:r>
+        <w:rPr>
+          <w:rFonts w:ascii="Consolas" w:eastAsia="Times New Roman" w:hAnsi="Consolas"/>
+          <w:color w:val="6A9955"/>
+          <w:sz w:val="21"/>
+          <w:szCs w:val="21"/>
+        </w:rPr>
+        <w:t>--     next</w:t>
+      </w:r>
+    </w:p>
+    <w:p>
+      <w:pPr>
+        <w:shd w:val="clear" w:color="auto" w:fill="1F1F1F"/>
+        <w:spacing w:line="285" w:lineRule="atLeast"/>
+        <w:rPr>
+          <w:rFonts w:ascii="Consolas" w:eastAsia="Times New Roman" w:hAnsi="Consolas"/>
+          <w:color w:val="CCCCCC"/>
+          <w:sz w:val="21"/>
+          <w:szCs w:val="21"/>
+        </w:rPr>
+      </w:pPr>
+    </w:p>
+    <w:p>
+      <w:pPr>
+        <w:shd w:val="clear" w:color="auto" w:fill="1F1F1F"/>
+        <w:spacing w:line="285" w:lineRule="atLeast"/>
+        <w:rPr>
+          <w:rFonts w:ascii="Consolas" w:eastAsia="Times New Roman" w:hAnsi="Consolas"/>
+          <w:color w:val="CCCCCC"/>
+          <w:sz w:val="21"/>
+          <w:szCs w:val="21"/>
+        </w:rPr>
+      </w:pPr>
+      <w:r>
+        <w:rPr>
+          <w:rFonts w:ascii="Consolas" w:eastAsia="Times New Roman" w:hAnsi="Consolas"/>
+          <w:color w:val="6A9955"/>
+          <w:sz w:val="21"/>
+          <w:szCs w:val="21"/>
+        </w:rPr>
+        <w:t>-- print(a[0], a[length(a)])</w:t>
+      </w:r>
+    </w:p>
+    <w:p>
+      <w:pPr>
         <w:pStyle w:val="ListParagraph"/>
         <w:tabs>
           <w:tab w:val="right" w:pos="9214"/>
@@ -198,166 +549,6 @@
         <w:spacing w:after="200" w:line="276" w:lineRule="auto"/>
         <w:ind w:left="426"/>
       </w:pPr>
-    </w:p>
-    <w:p>
-      <w:pPr>
-        <w:pStyle w:val="ListParagraph"/>
-        <w:tabs>
-          <w:tab w:val="right" w:pos="9214"/>
-        </w:tabs>
-        <w:spacing w:after="200" w:line="276" w:lineRule="auto"/>
-        <w:ind w:left="426"/>
-      </w:pPr>
-    </w:p>
-    <w:p>
-      <w:pPr>
-        <w:pStyle w:val="ListParagraph"/>
-        <w:tabs>
-          <w:tab w:val="right" w:pos="9214"/>
-        </w:tabs>
-        <w:spacing w:after="200" w:line="276" w:lineRule="auto"/>
-        <w:ind w:left="426"/>
-      </w:pPr>
-    </w:p>
-    <w:p>
-      <w:pPr>
-        <w:pStyle w:val="ListParagraph"/>
-        <w:tabs>
-          <w:tab w:val="right" w:pos="9214"/>
-        </w:tabs>
-        <w:spacing w:after="200" w:line="276" w:lineRule="auto"/>
-        <w:ind w:left="426"/>
-      </w:pPr>
-    </w:p>
-    <w:p>
-      <w:pPr>
-        <w:pStyle w:val="ListParagraph"/>
-        <w:tabs>
-          <w:tab w:val="right" w:pos="9214"/>
-        </w:tabs>
-        <w:spacing w:after="200" w:line="276" w:lineRule="auto"/>
-        <w:ind w:left="426"/>
-      </w:pPr>
-    </w:p>
-    <w:p>
-      <w:pPr>
-        <w:pStyle w:val="ListParagraph"/>
-        <w:tabs>
-          <w:tab w:val="right" w:pos="9214"/>
-        </w:tabs>
-        <w:spacing w:after="200" w:line="276" w:lineRule="auto"/>
-        <w:ind w:left="426"/>
-      </w:pPr>
-    </w:p>
-    <w:p>
-      <w:pPr>
-        <w:pStyle w:val="ListParagraph"/>
-        <w:tabs>
-          <w:tab w:val="right" w:pos="9214"/>
-        </w:tabs>
-        <w:spacing w:after="200" w:line="276" w:lineRule="auto"/>
-        <w:ind w:left="426"/>
-      </w:pPr>
-    </w:p>
-    <w:p>
-      <w:pPr>
-        <w:pStyle w:val="ListParagraph"/>
-        <w:tabs>
-          <w:tab w:val="right" w:pos="9214"/>
-        </w:tabs>
-        <w:spacing w:after="200" w:line="276" w:lineRule="auto"/>
-        <w:ind w:left="426"/>
-      </w:pPr>
-    </w:p>
-    <w:p>
-      <w:pPr>
-        <w:pStyle w:val="ListParagraph"/>
-        <w:tabs>
-          <w:tab w:val="right" w:pos="9214"/>
-        </w:tabs>
-        <w:spacing w:after="200" w:line="276" w:lineRule="auto"/>
-        <w:ind w:left="426"/>
-      </w:pPr>
-    </w:p>
-    <w:p>
-      <w:pPr>
-        <w:pStyle w:val="ListParagraph"/>
-        <w:tabs>
-          <w:tab w:val="right" w:pos="9214"/>
-        </w:tabs>
-        <w:spacing w:after="200" w:line="276" w:lineRule="auto"/>
-        <w:ind w:left="426"/>
-      </w:pPr>
-    </w:p>
-    <w:p>
-      <w:pPr>
-        <w:pStyle w:val="ListParagraph"/>
-        <w:tabs>
-          <w:tab w:val="right" w:pos="9214"/>
-        </w:tabs>
-        <w:spacing w:after="200" w:line="276" w:lineRule="auto"/>
-        <w:ind w:left="426"/>
-      </w:pPr>
-    </w:p>
-    <w:p>
-      <w:pPr>
-        <w:pStyle w:val="ListParagraph"/>
-        <w:tabs>
-          <w:tab w:val="right" w:pos="9214"/>
-        </w:tabs>
-        <w:spacing w:after="200" w:line="276" w:lineRule="auto"/>
-        <w:ind w:left="426"/>
-      </w:pPr>
-    </w:p>
-    <w:p>
-      <w:pPr>
-        <w:pStyle w:val="ListParagraph"/>
-        <w:tabs>
-          <w:tab w:val="right" w:pos="9214"/>
-        </w:tabs>
-        <w:spacing w:after="200" w:line="276" w:lineRule="auto"/>
-        <w:ind w:left="426"/>
-      </w:pPr>
-    </w:p>
-    <w:p>
-      <w:pPr>
-        <w:pStyle w:val="ListParagraph"/>
-        <w:tabs>
-          <w:tab w:val="right" w:pos="9214"/>
-        </w:tabs>
-        <w:spacing w:after="200" w:line="276" w:lineRule="auto"/>
-        <w:ind w:left="426"/>
-      </w:pPr>
-    </w:p>
-    <w:p>
-      <w:pPr>
-        <w:pStyle w:val="ListParagraph"/>
-        <w:tabs>
-          <w:tab w:val="right" w:pos="9214"/>
-        </w:tabs>
-        <w:spacing w:after="200" w:line="276" w:lineRule="auto"/>
-        <w:ind w:left="426"/>
-      </w:pPr>
-    </w:p>
-    <w:p>
-      <w:pPr>
-        <w:pStyle w:val="ListParagraph"/>
-        <w:tabs>
-          <w:tab w:val="right" w:pos="9214"/>
-        </w:tabs>
-        <w:spacing w:after="200" w:line="276" w:lineRule="auto"/>
-        <w:ind w:left="426"/>
-      </w:pPr>
-    </w:p>
-    <w:p>
-      <w:pPr>
-        <w:pStyle w:val="ListParagraph"/>
-        <w:tabs>
-          <w:tab w:val="right" w:pos="9214"/>
-        </w:tabs>
-        <w:spacing w:after="200" w:line="276" w:lineRule="auto"/>
-        <w:ind w:left="426"/>
-      </w:pPr>
       <w:r>
         <w:tab/>
       </w:r>
@@ -553,14 +744,216 @@
     </w:p>
     <w:p>
       <w:pPr>
-        <w:rPr>
-          <w:rFonts w:eastAsia="Times New Roman" w:cs="Arial"/>
-          <w:color w:val="404040"/>
-          <w:szCs w:val="22"/>
-          <w:lang w:eastAsia="en-GB"/>
-        </w:rPr>
-      </w:pPr>
-      <w:r>
+        <w:shd w:val="clear" w:color="auto" w:fill="1F1F1F"/>
+        <w:spacing w:line="285" w:lineRule="atLeast"/>
+        <w:rPr>
+          <w:rFonts w:ascii="Consolas" w:eastAsia="Times New Roman" w:hAnsi="Consolas"/>
+          <w:color w:val="CCCCCC"/>
+          <w:sz w:val="21"/>
+          <w:szCs w:val="21"/>
+        </w:rPr>
+      </w:pPr>
+      <w:r>
+        <w:rPr>
+          <w:rFonts w:ascii="Consolas" w:eastAsia="Times New Roman" w:hAnsi="Consolas"/>
+          <w:color w:val="6A9955"/>
+          <w:sz w:val="21"/>
+          <w:szCs w:val="21"/>
+        </w:rPr>
+        <w:t>end = false</w:t>
+      </w:r>
+    </w:p>
+    <w:p>
+      <w:pPr>
+        <w:shd w:val="clear" w:color="auto" w:fill="1F1F1F"/>
+        <w:spacing w:line="285" w:lineRule="atLeast"/>
+        <w:rPr>
+          <w:rFonts w:ascii="Consolas" w:eastAsia="Times New Roman" w:hAnsi="Consolas"/>
+          <w:color w:val="CCCCCC"/>
+          <w:sz w:val="21"/>
+          <w:szCs w:val="21"/>
+        </w:rPr>
+      </w:pPr>
+      <w:r>
+        <w:rPr>
+          <w:rFonts w:ascii="Consolas" w:eastAsia="Times New Roman" w:hAnsi="Consolas"/>
+          <w:color w:val="6A9955"/>
+          <w:sz w:val="21"/>
+          <w:szCs w:val="21"/>
+        </w:rPr>
+        <w:t>-- while end == false do</w:t>
+      </w:r>
+    </w:p>
+    <w:p>
+      <w:pPr>
+        <w:shd w:val="clear" w:color="auto" w:fill="1F1F1F"/>
+        <w:spacing w:line="285" w:lineRule="atLeast"/>
+        <w:rPr>
+          <w:rFonts w:ascii="Consolas" w:eastAsia="Times New Roman" w:hAnsi="Consolas"/>
+          <w:color w:val="CCCCCC"/>
+          <w:sz w:val="21"/>
+          <w:szCs w:val="21"/>
+        </w:rPr>
+      </w:pPr>
+      <w:r>
+        <w:rPr>
+          <w:rFonts w:ascii="Consolas" w:eastAsia="Times New Roman" w:hAnsi="Consolas"/>
+          <w:color w:val="6A9955"/>
+          <w:sz w:val="21"/>
+          <w:szCs w:val="21"/>
+        </w:rPr>
+        <w:t>--     password = input("enter the password")</w:t>
+      </w:r>
+    </w:p>
+    <w:p>
+      <w:pPr>
+        <w:shd w:val="clear" w:color="auto" w:fill="1F1F1F"/>
+        <w:spacing w:line="285" w:lineRule="atLeast"/>
+        <w:rPr>
+          <w:rFonts w:ascii="Consolas" w:eastAsia="Times New Roman" w:hAnsi="Consolas"/>
+          <w:color w:val="CCCCCC"/>
+          <w:sz w:val="21"/>
+          <w:szCs w:val="21"/>
+        </w:rPr>
+      </w:pPr>
+      <w:r>
+        <w:rPr>
+          <w:rFonts w:ascii="Consolas" w:eastAsia="Times New Roman" w:hAnsi="Consolas"/>
+          <w:color w:val="6A9955"/>
+          <w:sz w:val="21"/>
+          <w:szCs w:val="21"/>
+        </w:rPr>
+        <w:t>--     if password == "Tues1212" then</w:t>
+      </w:r>
+    </w:p>
+    <w:p>
+      <w:pPr>
+        <w:shd w:val="clear" w:color="auto" w:fill="1F1F1F"/>
+        <w:spacing w:line="285" w:lineRule="atLeast"/>
+        <w:rPr>
+          <w:rFonts w:ascii="Consolas" w:eastAsia="Times New Roman" w:hAnsi="Consolas"/>
+          <w:color w:val="CCCCCC"/>
+          <w:sz w:val="21"/>
+          <w:szCs w:val="21"/>
+        </w:rPr>
+      </w:pPr>
+      <w:r>
+        <w:rPr>
+          <w:rFonts w:ascii="Consolas" w:eastAsia="Times New Roman" w:hAnsi="Consolas"/>
+          <w:color w:val="6A9955"/>
+          <w:sz w:val="21"/>
+          <w:szCs w:val="21"/>
+        </w:rPr>
+        <w:t>--         print("password accepted")</w:t>
+      </w:r>
+    </w:p>
+    <w:p>
+      <w:pPr>
+        <w:shd w:val="clear" w:color="auto" w:fill="1F1F1F"/>
+        <w:spacing w:line="285" w:lineRule="atLeast"/>
+        <w:rPr>
+          <w:rFonts w:ascii="Consolas" w:eastAsia="Times New Roman" w:hAnsi="Consolas"/>
+          <w:color w:val="CCCCCC"/>
+          <w:sz w:val="21"/>
+          <w:szCs w:val="21"/>
+        </w:rPr>
+      </w:pPr>
+      <w:r>
+        <w:rPr>
+          <w:rFonts w:ascii="Consolas" w:eastAsia="Times New Roman" w:hAnsi="Consolas"/>
+          <w:color w:val="6A9955"/>
+          <w:sz w:val="21"/>
+          <w:szCs w:val="21"/>
+        </w:rPr>
+        <w:t>--         break</w:t>
+      </w:r>
+    </w:p>
+    <w:p>
+      <w:pPr>
+        <w:shd w:val="clear" w:color="auto" w:fill="1F1F1F"/>
+        <w:spacing w:line="285" w:lineRule="atLeast"/>
+        <w:rPr>
+          <w:rFonts w:ascii="Consolas" w:eastAsia="Times New Roman" w:hAnsi="Consolas"/>
+          <w:color w:val="CCCCCC"/>
+          <w:sz w:val="21"/>
+          <w:szCs w:val="21"/>
+        </w:rPr>
+      </w:pPr>
+      <w:r>
+        <w:rPr>
+          <w:rFonts w:ascii="Consolas" w:eastAsia="Times New Roman" w:hAnsi="Consolas"/>
+          <w:color w:val="6A9955"/>
+          <w:sz w:val="21"/>
+          <w:szCs w:val="21"/>
+        </w:rPr>
+        <w:t>--     else:</w:t>
+      </w:r>
+    </w:p>
+    <w:p>
+      <w:pPr>
+        <w:shd w:val="clear" w:color="auto" w:fill="1F1F1F"/>
+        <w:spacing w:line="285" w:lineRule="atLeast"/>
+        <w:rPr>
+          <w:rFonts w:ascii="Consolas" w:eastAsia="Times New Roman" w:hAnsi="Consolas"/>
+          <w:color w:val="CCCCCC"/>
+          <w:sz w:val="21"/>
+          <w:szCs w:val="21"/>
+        </w:rPr>
+      </w:pPr>
+      <w:r>
+        <w:rPr>
+          <w:rFonts w:ascii="Consolas" w:eastAsia="Times New Roman" w:hAnsi="Consolas"/>
+          <w:color w:val="6A9955"/>
+          <w:sz w:val="21"/>
+          <w:szCs w:val="21"/>
+        </w:rPr>
+        <w:t>--         print("try again")</w:t>
+      </w:r>
+    </w:p>
+    <w:p>
+      <w:pPr>
+        <w:shd w:val="clear" w:color="auto" w:fill="1F1F1F"/>
+        <w:spacing w:line="285" w:lineRule="atLeast"/>
+        <w:rPr>
+          <w:rFonts w:ascii="Consolas" w:eastAsia="Times New Roman" w:hAnsi="Consolas"/>
+          <w:color w:val="CCCCCC"/>
+          <w:sz w:val="21"/>
+          <w:szCs w:val="21"/>
+        </w:rPr>
+      </w:pPr>
+      <w:r>
+        <w:rPr>
+          <w:rFonts w:ascii="Consolas" w:eastAsia="Times New Roman" w:hAnsi="Consolas"/>
+          <w:color w:val="6A9955"/>
+          <w:sz w:val="21"/>
+          <w:szCs w:val="21"/>
+        </w:rPr>
+        <w:t>--         next</w:t>
+      </w:r>
+    </w:p>
+    <w:p>
+      <w:pPr>
+        <w:shd w:val="clear" w:color="auto" w:fill="1F1F1F"/>
+        <w:spacing w:line="285" w:lineRule="atLeast"/>
+        <w:rPr>
+          <w:rFonts w:ascii="Consolas" w:eastAsia="Times New Roman" w:hAnsi="Consolas"/>
+          <w:color w:val="CCCCCC"/>
+          <w:sz w:val="21"/>
+          <w:szCs w:val="21"/>
+        </w:rPr>
+      </w:pPr>
+      <w:r>
+        <w:rPr>
+          <w:rFonts w:ascii="Consolas" w:eastAsia="Times New Roman" w:hAnsi="Consolas"/>
+          <w:color w:val="CCCCCC"/>
+          <w:sz w:val="21"/>
+          <w:szCs w:val="21"/>
+        </w:rPr>
+        <w:t xml:space="preserve">    </w:t>
+      </w:r>
+    </w:p>
+    <w:p>
+      <w:pPr>
         <w:rPr>
           <w:rFonts w:eastAsia="Times New Roman"/>
           <w:b/>
@@ -569,8 +962,29 @@
           <w:szCs w:val="22"/>
           <w:lang w:eastAsia="en-GB"/>
         </w:rPr>
-        <w:br w:type="page"/>
-      </w:r>
+      </w:pPr>
+    </w:p>
+    <w:p>
+      <w:pPr>
+        <w:rPr>
+          <w:rFonts w:eastAsia="Times New Roman"/>
+          <w:b/>
+          <w:bCs/>
+          <w:color w:val="404040"/>
+          <w:szCs w:val="22"/>
+          <w:lang w:eastAsia="en-GB"/>
+        </w:rPr>
+      </w:pPr>
+    </w:p>
+    <w:p>
+      <w:pPr>
+        <w:rPr>
+          <w:rFonts w:eastAsia="Times New Roman" w:cs="Arial"/>
+          <w:color w:val="404040"/>
+          <w:szCs w:val="22"/>
+          <w:lang w:eastAsia="en-GB"/>
+        </w:rPr>
+      </w:pPr>
     </w:p>
     <w:p>
       <w:pPr>
@@ -603,7 +1017,6 @@
           <w:szCs w:val="22"/>
           <w:lang w:eastAsia="en-GB"/>
         </w:rPr>
-        <w:lastRenderedPageBreak/>
         <w:t>3.</w:t>
       </w:r>
       <w:r>
@@ -927,21 +1340,7 @@
         <w:rPr>
           <w:rFonts w:ascii="Consolas" w:hAnsi="Consolas" w:cs="Consolas"/>
         </w:rPr>
-        <w:t xml:space="preserve">= </w:t>
-      </w:r>
-      <w:proofErr w:type="gramStart"/>
-      <w:r>
-        <w:rPr>
-          <w:rFonts w:ascii="Consolas" w:hAnsi="Consolas" w:cs="Consolas"/>
-        </w:rPr>
-        <w:t>input(</w:t>
-      </w:r>
-      <w:proofErr w:type="gramEnd"/>
-      <w:r>
-        <w:rPr>
-          <w:rFonts w:ascii="Consolas" w:hAnsi="Consolas" w:cs="Consolas"/>
-        </w:rPr>
-        <w:t>“Input hours of sunshine: ”)</w:t>
+        <w:t>= input(“Input hours of sunshine: ”)</w:t>
       </w:r>
     </w:p>
     <w:p>
@@ -1244,7 +1643,6 @@
         </w:rPr>
         <w:t xml:space="preserve"> </w:t>
       </w:r>
-      <w:proofErr w:type="gramStart"/>
       <w:r>
         <w:rPr>
           <w:rFonts w:ascii="Consolas" w:hAnsi="Consolas" w:cs="Consolas"/>
@@ -1271,7 +1669,6 @@
         <w:t>Sunshine</w:t>
       </w:r>
       <w:proofErr w:type="spellEnd"/>
-      <w:proofErr w:type="gramEnd"/>
       <w:r>
         <w:rPr>
           <w:rFonts w:ascii="Consolas" w:hAnsi="Consolas" w:cs="Consolas"/>
@@ -1305,6 +1702,7 @@
         <w:rPr>
           <w:rFonts w:ascii="Consolas" w:hAnsi="Consolas" w:cs="Consolas"/>
         </w:rPr>
+        <w:lastRenderedPageBreak/>
         <w:t xml:space="preserve">until </w:t>
       </w:r>
       <w:r>
@@ -1336,19 +1734,11 @@
           <w:rFonts w:ascii="Consolas" w:hAnsi="Consolas" w:cs="Consolas"/>
         </w:rPr>
       </w:pPr>
-      <w:proofErr w:type="gramStart"/>
-      <w:r>
-        <w:rPr>
-          <w:rFonts w:ascii="Consolas" w:hAnsi="Consolas" w:cs="Consolas"/>
-        </w:rPr>
-        <w:t>print(</w:t>
-      </w:r>
-      <w:proofErr w:type="gramEnd"/>
-      <w:r>
-        <w:rPr>
-          <w:rFonts w:ascii="Consolas" w:hAnsi="Consolas" w:cs="Consolas"/>
-        </w:rPr>
-        <w:t xml:space="preserve">“Max sunshine hours: ”, </w:t>
+      <w:r>
+        <w:rPr>
+          <w:rFonts w:ascii="Consolas" w:hAnsi="Consolas" w:cs="Consolas"/>
+        </w:rPr>
+        <w:t xml:space="preserve">print(“Max sunshine hours: ”, </w:t>
       </w:r>
       <w:proofErr w:type="spellStart"/>
       <w:r>
@@ -1381,19 +1771,11 @@
           <w:rFonts w:ascii="Consolas" w:hAnsi="Consolas" w:cs="Consolas"/>
         </w:rPr>
       </w:pPr>
-      <w:proofErr w:type="gramStart"/>
-      <w:r>
-        <w:rPr>
-          <w:rFonts w:ascii="Consolas" w:hAnsi="Consolas" w:cs="Consolas"/>
-        </w:rPr>
-        <w:t>print(</w:t>
-      </w:r>
-      <w:proofErr w:type="gramEnd"/>
-      <w:r>
-        <w:rPr>
-          <w:rFonts w:ascii="Consolas" w:hAnsi="Consolas" w:cs="Consolas"/>
-        </w:rPr>
-        <w:t xml:space="preserve">“Min sunshine hours: ”, </w:t>
+      <w:r>
+        <w:rPr>
+          <w:rFonts w:ascii="Consolas" w:hAnsi="Consolas" w:cs="Consolas"/>
+        </w:rPr>
+        <w:t xml:space="preserve">print(“Min sunshine hours: ”, </w:t>
       </w:r>
       <w:proofErr w:type="spellStart"/>
       <w:r>
@@ -1426,19 +1808,11 @@
           <w:rFonts w:ascii="Consolas" w:hAnsi="Consolas" w:cs="Consolas"/>
         </w:rPr>
       </w:pPr>
-      <w:proofErr w:type="gramStart"/>
-      <w:r>
-        <w:rPr>
-          <w:rFonts w:ascii="Consolas" w:hAnsi="Consolas" w:cs="Consolas"/>
-        </w:rPr>
-        <w:t>print(</w:t>
-      </w:r>
-      <w:proofErr w:type="gramEnd"/>
-      <w:r>
-        <w:rPr>
-          <w:rFonts w:ascii="Consolas" w:hAnsi="Consolas" w:cs="Consolas"/>
-        </w:rPr>
-        <w:t xml:space="preserve">“Total sunshine hours: ”, </w:t>
+      <w:r>
+        <w:rPr>
+          <w:rFonts w:ascii="Consolas" w:hAnsi="Consolas" w:cs="Consolas"/>
+        </w:rPr>
+        <w:t xml:space="preserve">print(“Total sunshine hours: ”, </w:t>
       </w:r>
       <w:proofErr w:type="spellStart"/>
       <w:r>
@@ -1511,19 +1885,11 @@
         </w:rPr>
         <w:t xml:space="preserve"> </w:t>
       </w:r>
-      <w:proofErr w:type="gramStart"/>
       <w:r>
         <w:rPr>
           <w:rFonts w:ascii="Arial" w:hAnsi="Arial" w:cs="Arial"/>
         </w:rPr>
-        <w:t>2  7</w:t>
-      </w:r>
-      <w:proofErr w:type="gramEnd"/>
-      <w:r>
-        <w:rPr>
-          <w:rFonts w:ascii="Arial" w:hAnsi="Arial" w:cs="Arial"/>
-        </w:rPr>
-        <w:t xml:space="preserve">  3  8 </w:t>
+        <w:t xml:space="preserve">2  7  3  8 </w:t>
       </w:r>
       <w:r>
         <w:rPr>
@@ -1844,6 +2210,52 @@
                 <w:lang w:eastAsia="en-GB"/>
               </w:rPr>
             </w:pPr>
+            <w:r>
+              <w:rPr>
+                <w:rFonts w:ascii="Arial" w:eastAsia="Times New Roman" w:hAnsi="Arial" w:cs="Arial"/>
+                <w:color w:val="404040"/>
+                <w:lang w:eastAsia="en-GB"/>
+              </w:rPr>
+              <w:t>Max sunshine hours: 0</w:t>
+            </w:r>
+          </w:p>
+          <w:p>
+            <w:pPr>
+              <w:pStyle w:val="NoSpacing"/>
+              <w:jc w:val="center"/>
+              <w:rPr>
+                <w:rFonts w:ascii="Arial" w:eastAsia="Times New Roman" w:hAnsi="Arial" w:cs="Arial"/>
+                <w:color w:val="404040"/>
+                <w:lang w:eastAsia="en-GB"/>
+              </w:rPr>
+            </w:pPr>
+            <w:r>
+              <w:rPr>
+                <w:rFonts w:ascii="Arial" w:eastAsia="Times New Roman" w:hAnsi="Arial" w:cs="Arial"/>
+                <w:color w:val="404040"/>
+                <w:lang w:eastAsia="en-GB"/>
+              </w:rPr>
+              <w:t>Min sunshine hours: 0</w:t>
+            </w:r>
+          </w:p>
+          <w:p>
+            <w:pPr>
+              <w:pStyle w:val="NoSpacing"/>
+              <w:jc w:val="center"/>
+              <w:rPr>
+                <w:rFonts w:ascii="Arial" w:eastAsia="Times New Roman" w:hAnsi="Arial" w:cs="Arial"/>
+                <w:color w:val="404040"/>
+                <w:lang w:eastAsia="en-GB"/>
+              </w:rPr>
+            </w:pPr>
+            <w:r>
+              <w:rPr>
+                <w:rFonts w:ascii="Arial" w:eastAsia="Times New Roman" w:hAnsi="Arial" w:cs="Arial"/>
+                <w:color w:val="404040"/>
+                <w:lang w:eastAsia="en-GB"/>
+              </w:rPr>
+              <w:t>Total sunshine hours: 0</w:t>
+            </w:r>
           </w:p>
         </w:tc>
       </w:tr>
@@ -1867,6 +2279,14 @@
                 <w:lang w:eastAsia="en-GB"/>
               </w:rPr>
             </w:pPr>
+            <w:r>
+              <w:rPr>
+                <w:rFonts w:ascii="Arial" w:eastAsia="Times New Roman" w:hAnsi="Arial" w:cs="Arial"/>
+                <w:color w:val="404040"/>
+                <w:lang w:eastAsia="en-GB"/>
+              </w:rPr>
+              <w:t>2</w:t>
+            </w:r>
           </w:p>
         </w:tc>
         <w:tc>
@@ -1884,6 +2304,14 @@
                 <w:lang w:eastAsia="en-GB"/>
               </w:rPr>
             </w:pPr>
+            <w:r>
+              <w:rPr>
+                <w:rFonts w:ascii="Arial" w:eastAsia="Times New Roman" w:hAnsi="Arial" w:cs="Arial"/>
+                <w:color w:val="404040"/>
+                <w:lang w:eastAsia="en-GB"/>
+              </w:rPr>
+              <w:t>2</w:t>
+            </w:r>
           </w:p>
         </w:tc>
         <w:tc>
@@ -1901,6 +2329,14 @@
                 <w:lang w:eastAsia="en-GB"/>
               </w:rPr>
             </w:pPr>
+            <w:r>
+              <w:rPr>
+                <w:rFonts w:ascii="Arial" w:eastAsia="Times New Roman" w:hAnsi="Arial" w:cs="Arial"/>
+                <w:color w:val="404040"/>
+                <w:lang w:eastAsia="en-GB"/>
+              </w:rPr>
+              <w:t>2</w:t>
+            </w:r>
           </w:p>
         </w:tc>
         <w:tc>
@@ -1918,6 +2354,14 @@
                 <w:lang w:eastAsia="en-GB"/>
               </w:rPr>
             </w:pPr>
+            <w:r>
+              <w:rPr>
+                <w:rFonts w:ascii="Arial" w:eastAsia="Times New Roman" w:hAnsi="Arial" w:cs="Arial"/>
+                <w:color w:val="404040"/>
+                <w:lang w:eastAsia="en-GB"/>
+              </w:rPr>
+              <w:t>2</w:t>
+            </w:r>
           </w:p>
         </w:tc>
         <w:tc>
@@ -1935,6 +2379,14 @@
                 <w:lang w:eastAsia="en-GB"/>
               </w:rPr>
             </w:pPr>
+            <w:r>
+              <w:rPr>
+                <w:rFonts w:ascii="Arial" w:eastAsia="Times New Roman" w:hAnsi="Arial" w:cs="Arial"/>
+                <w:color w:val="404040"/>
+                <w:lang w:eastAsia="en-GB"/>
+              </w:rPr>
+              <w:t>2, 2, 2</w:t>
+            </w:r>
           </w:p>
         </w:tc>
       </w:tr>
@@ -1958,6 +2410,14 @@
                 <w:lang w:eastAsia="en-GB"/>
               </w:rPr>
             </w:pPr>
+            <w:r>
+              <w:rPr>
+                <w:rFonts w:ascii="Arial" w:eastAsia="Times New Roman" w:hAnsi="Arial" w:cs="Arial"/>
+                <w:color w:val="404040"/>
+                <w:lang w:eastAsia="en-GB"/>
+              </w:rPr>
+              <w:t>7</w:t>
+            </w:r>
           </w:p>
         </w:tc>
         <w:tc>
@@ -1975,6 +2435,14 @@
                 <w:lang w:eastAsia="en-GB"/>
               </w:rPr>
             </w:pPr>
+            <w:r>
+              <w:rPr>
+                <w:rFonts w:ascii="Arial" w:eastAsia="Times New Roman" w:hAnsi="Arial" w:cs="Arial"/>
+                <w:color w:val="404040"/>
+                <w:lang w:eastAsia="en-GB"/>
+              </w:rPr>
+              <w:t>7</w:t>
+            </w:r>
           </w:p>
         </w:tc>
         <w:tc>
@@ -1992,6 +2460,14 @@
                 <w:lang w:eastAsia="en-GB"/>
               </w:rPr>
             </w:pPr>
+            <w:r>
+              <w:rPr>
+                <w:rFonts w:ascii="Arial" w:eastAsia="Times New Roman" w:hAnsi="Arial" w:cs="Arial"/>
+                <w:color w:val="404040"/>
+                <w:lang w:eastAsia="en-GB"/>
+              </w:rPr>
+              <w:t>2</w:t>
+            </w:r>
           </w:p>
         </w:tc>
         <w:tc>
@@ -2009,6 +2485,14 @@
                 <w:lang w:eastAsia="en-GB"/>
               </w:rPr>
             </w:pPr>
+            <w:r>
+              <w:rPr>
+                <w:rFonts w:ascii="Arial" w:eastAsia="Times New Roman" w:hAnsi="Arial" w:cs="Arial"/>
+                <w:color w:val="404040"/>
+                <w:lang w:eastAsia="en-GB"/>
+              </w:rPr>
+              <w:t>9</w:t>
+            </w:r>
           </w:p>
         </w:tc>
         <w:tc>
@@ -2026,6 +2510,14 @@
                 <w:lang w:eastAsia="en-GB"/>
               </w:rPr>
             </w:pPr>
+            <w:r>
+              <w:rPr>
+                <w:rFonts w:ascii="Arial" w:eastAsia="Times New Roman" w:hAnsi="Arial" w:cs="Arial"/>
+                <w:color w:val="404040"/>
+                <w:lang w:eastAsia="en-GB"/>
+              </w:rPr>
+              <w:t>7, 2, 9</w:t>
+            </w:r>
           </w:p>
         </w:tc>
       </w:tr>
@@ -2049,6 +2541,14 @@
                 <w:lang w:eastAsia="en-GB"/>
               </w:rPr>
             </w:pPr>
+            <w:r>
+              <w:rPr>
+                <w:rFonts w:ascii="Arial" w:eastAsia="Times New Roman" w:hAnsi="Arial" w:cs="Arial"/>
+                <w:color w:val="404040"/>
+                <w:lang w:eastAsia="en-GB"/>
+              </w:rPr>
+              <w:t>3</w:t>
+            </w:r>
           </w:p>
         </w:tc>
         <w:tc>
@@ -2059,13 +2559,20 @@
           <w:p>
             <w:pPr>
               <w:pStyle w:val="NoSpacing"/>
-              <w:jc w:val="center"/>
-              <w:rPr>
-                <w:rFonts w:ascii="Arial" w:eastAsia="Times New Roman" w:hAnsi="Arial" w:cs="Arial"/>
-                <w:color w:val="404040"/>
-                <w:lang w:eastAsia="en-GB"/>
-              </w:rPr>
-            </w:pPr>
+              <w:rPr>
+                <w:rFonts w:ascii="Arial" w:eastAsia="Times New Roman" w:hAnsi="Arial" w:cs="Arial"/>
+                <w:color w:val="404040"/>
+                <w:lang w:eastAsia="en-GB"/>
+              </w:rPr>
+            </w:pPr>
+            <w:r>
+              <w:rPr>
+                <w:rFonts w:ascii="Arial" w:eastAsia="Times New Roman" w:hAnsi="Arial" w:cs="Arial"/>
+                <w:color w:val="404040"/>
+                <w:lang w:eastAsia="en-GB"/>
+              </w:rPr>
+              <w:t xml:space="preserve">        7</w:t>
+            </w:r>
           </w:p>
         </w:tc>
         <w:tc>
@@ -2083,6 +2590,14 @@
                 <w:lang w:eastAsia="en-GB"/>
               </w:rPr>
             </w:pPr>
+            <w:r>
+              <w:rPr>
+                <w:rFonts w:ascii="Arial" w:eastAsia="Times New Roman" w:hAnsi="Arial" w:cs="Arial"/>
+                <w:color w:val="404040"/>
+                <w:lang w:eastAsia="en-GB"/>
+              </w:rPr>
+              <w:t>2</w:t>
+            </w:r>
           </w:p>
         </w:tc>
         <w:tc>
@@ -2100,6 +2615,14 @@
                 <w:lang w:eastAsia="en-GB"/>
               </w:rPr>
             </w:pPr>
+            <w:r>
+              <w:rPr>
+                <w:rFonts w:ascii="Arial" w:eastAsia="Times New Roman" w:hAnsi="Arial" w:cs="Arial"/>
+                <w:color w:val="404040"/>
+                <w:lang w:eastAsia="en-GB"/>
+              </w:rPr>
+              <w:t>12</w:t>
+            </w:r>
           </w:p>
         </w:tc>
         <w:tc>
@@ -2117,6 +2640,14 @@
                 <w:lang w:eastAsia="en-GB"/>
               </w:rPr>
             </w:pPr>
+            <w:r>
+              <w:rPr>
+                <w:rFonts w:ascii="Arial" w:eastAsia="Times New Roman" w:hAnsi="Arial" w:cs="Arial"/>
+                <w:color w:val="404040"/>
+                <w:lang w:eastAsia="en-GB"/>
+              </w:rPr>
+              <w:t>7, 2, 12</w:t>
+            </w:r>
           </w:p>
         </w:tc>
       </w:tr>
@@ -2140,6 +2671,14 @@
                 <w:lang w:eastAsia="en-GB"/>
               </w:rPr>
             </w:pPr>
+            <w:r>
+              <w:rPr>
+                <w:rFonts w:ascii="Arial" w:eastAsia="Times New Roman" w:hAnsi="Arial" w:cs="Arial"/>
+                <w:color w:val="404040"/>
+                <w:lang w:eastAsia="en-GB"/>
+              </w:rPr>
+              <w:t>8</w:t>
+            </w:r>
           </w:p>
         </w:tc>
         <w:tc>
@@ -2157,6 +2696,14 @@
                 <w:lang w:eastAsia="en-GB"/>
               </w:rPr>
             </w:pPr>
+            <w:r>
+              <w:rPr>
+                <w:rFonts w:ascii="Arial" w:eastAsia="Times New Roman" w:hAnsi="Arial" w:cs="Arial"/>
+                <w:color w:val="404040"/>
+                <w:lang w:eastAsia="en-GB"/>
+              </w:rPr>
+              <w:t>8</w:t>
+            </w:r>
           </w:p>
         </w:tc>
         <w:tc>
@@ -2174,6 +2721,14 @@
                 <w:lang w:eastAsia="en-GB"/>
               </w:rPr>
             </w:pPr>
+            <w:r>
+              <w:rPr>
+                <w:rFonts w:ascii="Arial" w:eastAsia="Times New Roman" w:hAnsi="Arial" w:cs="Arial"/>
+                <w:color w:val="404040"/>
+                <w:lang w:eastAsia="en-GB"/>
+              </w:rPr>
+              <w:t>2</w:t>
+            </w:r>
           </w:p>
         </w:tc>
         <w:tc>
@@ -2191,6 +2746,14 @@
                 <w:lang w:eastAsia="en-GB"/>
               </w:rPr>
             </w:pPr>
+            <w:r>
+              <w:rPr>
+                <w:rFonts w:ascii="Arial" w:eastAsia="Times New Roman" w:hAnsi="Arial" w:cs="Arial"/>
+                <w:color w:val="404040"/>
+                <w:lang w:eastAsia="en-GB"/>
+              </w:rPr>
+              <w:t>20</w:t>
+            </w:r>
           </w:p>
         </w:tc>
         <w:tc>
@@ -2208,6 +2771,14 @@
                 <w:lang w:eastAsia="en-GB"/>
               </w:rPr>
             </w:pPr>
+            <w:r>
+              <w:rPr>
+                <w:rFonts w:ascii="Arial" w:eastAsia="Times New Roman" w:hAnsi="Arial" w:cs="Arial"/>
+                <w:color w:val="404040"/>
+                <w:lang w:eastAsia="en-GB"/>
+              </w:rPr>
+              <w:t>8, 2, 20</w:t>
+            </w:r>
           </w:p>
         </w:tc>
       </w:tr>
@@ -2231,6 +2802,14 @@
                 <w:lang w:eastAsia="en-GB"/>
               </w:rPr>
             </w:pPr>
+            <w:r>
+              <w:rPr>
+                <w:rFonts w:ascii="Arial" w:eastAsia="Times New Roman" w:hAnsi="Arial" w:cs="Arial"/>
+                <w:color w:val="404040"/>
+                <w:lang w:eastAsia="en-GB"/>
+              </w:rPr>
+              <w:t>-1</w:t>
+            </w:r>
           </w:p>
         </w:tc>
         <w:tc>
@@ -2248,6 +2827,14 @@
                 <w:lang w:eastAsia="en-GB"/>
               </w:rPr>
             </w:pPr>
+            <w:r>
+              <w:rPr>
+                <w:rFonts w:ascii="Arial" w:eastAsia="Times New Roman" w:hAnsi="Arial" w:cs="Arial"/>
+                <w:color w:val="404040"/>
+                <w:lang w:eastAsia="en-GB"/>
+              </w:rPr>
+              <w:t>8</w:t>
+            </w:r>
           </w:p>
         </w:tc>
         <w:tc>
@@ -2265,6 +2852,14 @@
                 <w:lang w:eastAsia="en-GB"/>
               </w:rPr>
             </w:pPr>
+            <w:r>
+              <w:rPr>
+                <w:rFonts w:ascii="Arial" w:eastAsia="Times New Roman" w:hAnsi="Arial" w:cs="Arial"/>
+                <w:color w:val="404040"/>
+                <w:lang w:eastAsia="en-GB"/>
+              </w:rPr>
+              <w:t>-1</w:t>
+            </w:r>
           </w:p>
         </w:tc>
         <w:tc>
@@ -2282,6 +2877,14 @@
                 <w:lang w:eastAsia="en-GB"/>
               </w:rPr>
             </w:pPr>
+            <w:r>
+              <w:rPr>
+                <w:rFonts w:ascii="Arial" w:eastAsia="Times New Roman" w:hAnsi="Arial" w:cs="Arial"/>
+                <w:color w:val="404040"/>
+                <w:lang w:eastAsia="en-GB"/>
+              </w:rPr>
+              <w:t>19</w:t>
+            </w:r>
           </w:p>
         </w:tc>
         <w:tc>
@@ -2299,6 +2902,14 @@
                 <w:lang w:eastAsia="en-GB"/>
               </w:rPr>
             </w:pPr>
+            <w:r>
+              <w:rPr>
+                <w:rFonts w:ascii="Arial" w:eastAsia="Times New Roman" w:hAnsi="Arial" w:cs="Arial"/>
+                <w:color w:val="404040"/>
+                <w:lang w:eastAsia="en-GB"/>
+              </w:rPr>
+              <w:t>8, -1, 19</w:t>
+            </w:r>
           </w:p>
         </w:tc>
       </w:tr>
@@ -2542,6 +3153,118 @@
           <w:lang w:eastAsia="en-GB"/>
         </w:rPr>
       </w:pPr>
+      <w:r>
+        <w:rPr>
+          <w:rFonts w:eastAsia="Times New Roman" w:cs="Arial"/>
+          <w:color w:val="404040"/>
+          <w:szCs w:val="22"/>
+          <w:lang w:eastAsia="en-GB"/>
+        </w:rPr>
+        <w:t xml:space="preserve">The until sunshine = -1 line comes too late since the min hours comparison has already been run, meaning </w:t>
+      </w:r>
+      <w:r>
+        <w:rPr>
+          <w:rFonts w:eastAsia="Times New Roman" w:cs="Arial"/>
+          <w:color w:val="404040"/>
+          <w:szCs w:val="22"/>
+          <w:lang w:eastAsia="en-GB"/>
+        </w:rPr>
+        <w:t>w</w:t>
+      </w:r>
+      <w:r>
+        <w:rPr>
+          <w:rFonts w:eastAsia="Times New Roman" w:cs="Arial"/>
+          <w:color w:val="404040"/>
+          <w:szCs w:val="22"/>
+          <w:lang w:eastAsia="en-GB"/>
+        </w:rPr>
+        <w:t>e no</w:t>
+      </w:r>
+      <w:r>
+        <w:rPr>
+          <w:rFonts w:eastAsia="Times New Roman" w:cs="Arial"/>
+          <w:color w:val="404040"/>
+          <w:szCs w:val="22"/>
+          <w:lang w:eastAsia="en-GB"/>
+        </w:rPr>
+        <w:t>w</w:t>
+      </w:r>
+      <w:r>
+        <w:rPr>
+          <w:rFonts w:eastAsia="Times New Roman" w:cs="Arial"/>
+          <w:color w:val="404040"/>
+          <w:szCs w:val="22"/>
+          <w:lang w:eastAsia="en-GB"/>
+        </w:rPr>
+        <w:t xml:space="preserve"> have a negative value in our </w:t>
+      </w:r>
+      <w:proofErr w:type="spellStart"/>
+      <w:r>
+        <w:rPr>
+          <w:rFonts w:eastAsia="Times New Roman" w:cs="Arial"/>
+          <w:color w:val="404040"/>
+          <w:szCs w:val="22"/>
+          <w:lang w:eastAsia="en-GB"/>
+        </w:rPr>
+        <w:t>minHours</w:t>
+      </w:r>
+      <w:proofErr w:type="spellEnd"/>
+      <w:r>
+        <w:rPr>
+          <w:rFonts w:eastAsia="Times New Roman" w:cs="Arial"/>
+          <w:color w:val="404040"/>
+          <w:szCs w:val="22"/>
+          <w:lang w:eastAsia="en-GB"/>
+        </w:rPr>
+        <w:t xml:space="preserve"> variable, </w:t>
+      </w:r>
+      <w:r>
+        <w:rPr>
+          <w:rFonts w:eastAsia="Times New Roman" w:cs="Arial"/>
+          <w:color w:val="404040"/>
+          <w:szCs w:val="22"/>
+          <w:lang w:eastAsia="en-GB"/>
+        </w:rPr>
+        <w:t>w</w:t>
+      </w:r>
+      <w:r>
+        <w:rPr>
+          <w:rFonts w:eastAsia="Times New Roman" w:cs="Arial"/>
+          <w:color w:val="404040"/>
+          <w:szCs w:val="22"/>
+          <w:lang w:eastAsia="en-GB"/>
+        </w:rPr>
+        <w:t xml:space="preserve">hich is a problem because you </w:t>
+      </w:r>
+      <w:proofErr w:type="spellStart"/>
+      <w:r>
+        <w:rPr>
+          <w:rFonts w:eastAsia="Times New Roman" w:cs="Arial"/>
+          <w:color w:val="404040"/>
+          <w:szCs w:val="22"/>
+          <w:lang w:eastAsia="en-GB"/>
+        </w:rPr>
+        <w:t>cant</w:t>
+      </w:r>
+      <w:proofErr w:type="spellEnd"/>
+      <w:r>
+        <w:rPr>
+          <w:rFonts w:eastAsia="Times New Roman" w:cs="Arial"/>
+          <w:color w:val="404040"/>
+          <w:szCs w:val="22"/>
+          <w:lang w:eastAsia="en-GB"/>
+        </w:rPr>
+        <w:t xml:space="preserve"> have a negative number of hours</w:t>
+      </w:r>
+      <w:r>
+        <w:rPr>
+          <w:rFonts w:eastAsia="Times New Roman" w:cs="Arial"/>
+          <w:color w:val="404040"/>
+          <w:szCs w:val="22"/>
+          <w:lang w:eastAsia="en-GB"/>
+        </w:rPr>
+        <w:t>.</w:t>
+      </w:r>
     </w:p>
     <w:p>
       <w:pPr>
@@ -3007,21 +3730,7 @@
         <w:rPr>
           <w:rFonts w:ascii="Consolas" w:hAnsi="Consolas" w:cs="Consolas"/>
         </w:rPr>
-        <w:t xml:space="preserve">= </w:t>
-      </w:r>
-      <w:proofErr w:type="gramStart"/>
-      <w:r>
-        <w:rPr>
-          <w:rFonts w:ascii="Consolas" w:hAnsi="Consolas" w:cs="Consolas"/>
-        </w:rPr>
-        <w:t>input(</w:t>
-      </w:r>
-      <w:proofErr w:type="gramEnd"/>
-      <w:r>
-        <w:rPr>
-          <w:rFonts w:ascii="Consolas" w:hAnsi="Consolas" w:cs="Consolas"/>
-        </w:rPr>
-        <w:t>“Input hours of sunshine: ”)</w:t>
+        <w:t>= input(“Input hours of sunshine: ”)</w:t>
       </w:r>
     </w:p>
     <w:p>
@@ -3521,19 +4230,11 @@
           <w:rFonts w:ascii="Consolas" w:hAnsi="Consolas" w:cs="Consolas"/>
         </w:rPr>
       </w:pPr>
-      <w:proofErr w:type="gramStart"/>
-      <w:r>
-        <w:rPr>
-          <w:rFonts w:ascii="Consolas" w:hAnsi="Consolas" w:cs="Consolas"/>
-        </w:rPr>
-        <w:t>print(</w:t>
-      </w:r>
-      <w:proofErr w:type="gramEnd"/>
-      <w:r>
-        <w:rPr>
-          <w:rFonts w:ascii="Consolas" w:hAnsi="Consolas" w:cs="Consolas"/>
-        </w:rPr>
-        <w:t xml:space="preserve">“Max sunshine hours: ”, </w:t>
+      <w:r>
+        <w:rPr>
+          <w:rFonts w:ascii="Consolas" w:hAnsi="Consolas" w:cs="Consolas"/>
+        </w:rPr>
+        <w:t xml:space="preserve">print(“Max sunshine hours: ”, </w:t>
       </w:r>
       <w:proofErr w:type="spellStart"/>
       <w:r>
@@ -3566,19 +4267,11 @@
           <w:rFonts w:ascii="Consolas" w:hAnsi="Consolas" w:cs="Consolas"/>
         </w:rPr>
       </w:pPr>
-      <w:proofErr w:type="gramStart"/>
-      <w:r>
-        <w:rPr>
-          <w:rFonts w:ascii="Consolas" w:hAnsi="Consolas" w:cs="Consolas"/>
-        </w:rPr>
-        <w:t>print(</w:t>
-      </w:r>
-      <w:proofErr w:type="gramEnd"/>
-      <w:r>
-        <w:rPr>
-          <w:rFonts w:ascii="Consolas" w:hAnsi="Consolas" w:cs="Consolas"/>
-        </w:rPr>
-        <w:t xml:space="preserve">“Min sunshine hours: ”, </w:t>
+      <w:r>
+        <w:rPr>
+          <w:rFonts w:ascii="Consolas" w:hAnsi="Consolas" w:cs="Consolas"/>
+        </w:rPr>
+        <w:t xml:space="preserve">print(“Min sunshine hours: ”, </w:t>
       </w:r>
       <w:proofErr w:type="spellStart"/>
       <w:r>
@@ -3611,19 +4304,11 @@
           <w:rFonts w:ascii="Consolas" w:hAnsi="Consolas" w:cs="Consolas"/>
         </w:rPr>
       </w:pPr>
-      <w:proofErr w:type="gramStart"/>
-      <w:r>
-        <w:rPr>
-          <w:rFonts w:ascii="Consolas" w:hAnsi="Consolas" w:cs="Consolas"/>
-        </w:rPr>
-        <w:t>print(</w:t>
-      </w:r>
-      <w:proofErr w:type="gramEnd"/>
-      <w:r>
-        <w:rPr>
-          <w:rFonts w:ascii="Consolas" w:hAnsi="Consolas" w:cs="Consolas"/>
-        </w:rPr>
-        <w:t xml:space="preserve">“Total sunshine hours: ”, </w:t>
+      <w:r>
+        <w:rPr>
+          <w:rFonts w:ascii="Consolas" w:hAnsi="Consolas" w:cs="Consolas"/>
+        </w:rPr>
+        <w:t xml:space="preserve">print(“Total sunshine hours: ”, </w:t>
       </w:r>
       <w:proofErr w:type="spellStart"/>
       <w:r>
@@ -3706,19 +4391,11 @@
         </w:rPr>
         <w:t xml:space="preserve">Input data: </w:t>
       </w:r>
-      <w:proofErr w:type="gramStart"/>
       <w:r>
         <w:rPr>
           <w:rFonts w:ascii="Arial" w:hAnsi="Arial" w:cs="Arial"/>
         </w:rPr>
-        <w:t>2  7</w:t>
-      </w:r>
-      <w:proofErr w:type="gramEnd"/>
-      <w:r>
-        <w:rPr>
-          <w:rFonts w:ascii="Arial" w:hAnsi="Arial" w:cs="Arial"/>
-        </w:rPr>
-        <w:t xml:space="preserve">  3  8 </w:t>
+        <w:t xml:space="preserve">2  7  3  8 </w:t>
       </w:r>
       <w:r>
         <w:rPr>
@@ -4021,6 +4698,52 @@
                 <w:lang w:eastAsia="en-GB"/>
               </w:rPr>
             </w:pPr>
+            <w:r>
+              <w:rPr>
+                <w:rFonts w:ascii="Arial" w:eastAsia="Times New Roman" w:hAnsi="Arial" w:cs="Arial"/>
+                <w:color w:val="404040"/>
+                <w:lang w:eastAsia="en-GB"/>
+              </w:rPr>
+              <w:t>Max sunshine hours: 0</w:t>
+            </w:r>
+          </w:p>
+          <w:p>
+            <w:pPr>
+              <w:pStyle w:val="NoSpacing"/>
+              <w:jc w:val="center"/>
+              <w:rPr>
+                <w:rFonts w:ascii="Arial" w:eastAsia="Times New Roman" w:hAnsi="Arial" w:cs="Arial"/>
+                <w:color w:val="404040"/>
+                <w:lang w:eastAsia="en-GB"/>
+              </w:rPr>
+            </w:pPr>
+            <w:r>
+              <w:rPr>
+                <w:rFonts w:ascii="Arial" w:eastAsia="Times New Roman" w:hAnsi="Arial" w:cs="Arial"/>
+                <w:color w:val="404040"/>
+                <w:lang w:eastAsia="en-GB"/>
+              </w:rPr>
+              <w:t>Min sunshine hours: 100</w:t>
+            </w:r>
+          </w:p>
+          <w:p>
+            <w:pPr>
+              <w:pStyle w:val="NoSpacing"/>
+              <w:jc w:val="center"/>
+              <w:rPr>
+                <w:rFonts w:ascii="Arial" w:eastAsia="Times New Roman" w:hAnsi="Arial" w:cs="Arial"/>
+                <w:color w:val="404040"/>
+                <w:lang w:eastAsia="en-GB"/>
+              </w:rPr>
+            </w:pPr>
+            <w:r>
+              <w:rPr>
+                <w:rFonts w:ascii="Arial" w:eastAsia="Times New Roman" w:hAnsi="Arial" w:cs="Arial"/>
+                <w:color w:val="404040"/>
+                <w:lang w:eastAsia="en-GB"/>
+              </w:rPr>
+              <w:t>Total sunshine hours: 0</w:t>
+            </w:r>
           </w:p>
         </w:tc>
       </w:tr>
@@ -4044,6 +4767,14 @@
                 <w:lang w:eastAsia="en-GB"/>
               </w:rPr>
             </w:pPr>
+            <w:r>
+              <w:rPr>
+                <w:rFonts w:ascii="Arial" w:eastAsia="Times New Roman" w:hAnsi="Arial" w:cs="Arial"/>
+                <w:color w:val="404040"/>
+                <w:lang w:eastAsia="en-GB"/>
+              </w:rPr>
+              <w:t>2</w:t>
+            </w:r>
           </w:p>
         </w:tc>
         <w:tc>
@@ -4061,6 +4792,14 @@
                 <w:lang w:eastAsia="en-GB"/>
               </w:rPr>
             </w:pPr>
+            <w:r>
+              <w:rPr>
+                <w:rFonts w:ascii="Arial" w:eastAsia="Times New Roman" w:hAnsi="Arial" w:cs="Arial"/>
+                <w:color w:val="404040"/>
+                <w:lang w:eastAsia="en-GB"/>
+              </w:rPr>
+              <w:t>2</w:t>
+            </w:r>
           </w:p>
         </w:tc>
         <w:tc>
@@ -4078,6 +4817,14 @@
                 <w:lang w:eastAsia="en-GB"/>
               </w:rPr>
             </w:pPr>
+            <w:r>
+              <w:rPr>
+                <w:rFonts w:ascii="Arial" w:eastAsia="Times New Roman" w:hAnsi="Arial" w:cs="Arial"/>
+                <w:color w:val="404040"/>
+                <w:lang w:eastAsia="en-GB"/>
+              </w:rPr>
+              <w:t>2</w:t>
+            </w:r>
           </w:p>
         </w:tc>
         <w:tc>
@@ -4095,6 +4842,14 @@
                 <w:lang w:eastAsia="en-GB"/>
               </w:rPr>
             </w:pPr>
+            <w:r>
+              <w:rPr>
+                <w:rFonts w:ascii="Arial" w:eastAsia="Times New Roman" w:hAnsi="Arial" w:cs="Arial"/>
+                <w:color w:val="404040"/>
+                <w:lang w:eastAsia="en-GB"/>
+              </w:rPr>
+              <w:t>2</w:t>
+            </w:r>
           </w:p>
         </w:tc>
         <w:tc>
@@ -4112,6 +4867,14 @@
                 <w:lang w:eastAsia="en-GB"/>
               </w:rPr>
             </w:pPr>
+            <w:r>
+              <w:rPr>
+                <w:rFonts w:ascii="Arial" w:eastAsia="Times New Roman" w:hAnsi="Arial" w:cs="Arial"/>
+                <w:color w:val="404040"/>
+                <w:lang w:eastAsia="en-GB"/>
+              </w:rPr>
+              <w:t>2, 2, 2</w:t>
+            </w:r>
           </w:p>
         </w:tc>
       </w:tr>
@@ -4135,6 +4898,14 @@
                 <w:lang w:eastAsia="en-GB"/>
               </w:rPr>
             </w:pPr>
+            <w:r>
+              <w:rPr>
+                <w:rFonts w:ascii="Arial" w:eastAsia="Times New Roman" w:hAnsi="Arial" w:cs="Arial"/>
+                <w:color w:val="404040"/>
+                <w:lang w:eastAsia="en-GB"/>
+              </w:rPr>
+              <w:t>7</w:t>
+            </w:r>
           </w:p>
         </w:tc>
         <w:tc>
@@ -4152,6 +4923,14 @@
                 <w:lang w:eastAsia="en-GB"/>
               </w:rPr>
             </w:pPr>
+            <w:r>
+              <w:rPr>
+                <w:rFonts w:ascii="Arial" w:eastAsia="Times New Roman" w:hAnsi="Arial" w:cs="Arial"/>
+                <w:color w:val="404040"/>
+                <w:lang w:eastAsia="en-GB"/>
+              </w:rPr>
+              <w:t>7</w:t>
+            </w:r>
           </w:p>
         </w:tc>
         <w:tc>
@@ -4169,6 +4948,14 @@
                 <w:lang w:eastAsia="en-GB"/>
               </w:rPr>
             </w:pPr>
+            <w:r>
+              <w:rPr>
+                <w:rFonts w:ascii="Arial" w:eastAsia="Times New Roman" w:hAnsi="Arial" w:cs="Arial"/>
+                <w:color w:val="404040"/>
+                <w:lang w:eastAsia="en-GB"/>
+              </w:rPr>
+              <w:t>2</w:t>
+            </w:r>
           </w:p>
         </w:tc>
         <w:tc>
@@ -4186,6 +4973,14 @@
                 <w:lang w:eastAsia="en-GB"/>
               </w:rPr>
             </w:pPr>
+            <w:r>
+              <w:rPr>
+                <w:rFonts w:ascii="Arial" w:eastAsia="Times New Roman" w:hAnsi="Arial" w:cs="Arial"/>
+                <w:color w:val="404040"/>
+                <w:lang w:eastAsia="en-GB"/>
+              </w:rPr>
+              <w:t>9</w:t>
+            </w:r>
           </w:p>
         </w:tc>
         <w:tc>
@@ -4203,6 +4998,14 @@
                 <w:lang w:eastAsia="en-GB"/>
               </w:rPr>
             </w:pPr>
+            <w:r>
+              <w:rPr>
+                <w:rFonts w:ascii="Arial" w:eastAsia="Times New Roman" w:hAnsi="Arial" w:cs="Arial"/>
+                <w:color w:val="404040"/>
+                <w:lang w:eastAsia="en-GB"/>
+              </w:rPr>
+              <w:t>7, 2, 9</w:t>
+            </w:r>
           </w:p>
         </w:tc>
       </w:tr>
@@ -4226,6 +5029,14 @@
                 <w:lang w:eastAsia="en-GB"/>
               </w:rPr>
             </w:pPr>
+            <w:r>
+              <w:rPr>
+                <w:rFonts w:ascii="Arial" w:eastAsia="Times New Roman" w:hAnsi="Arial" w:cs="Arial"/>
+                <w:color w:val="404040"/>
+                <w:lang w:eastAsia="en-GB"/>
+              </w:rPr>
+              <w:t>3</w:t>
+            </w:r>
           </w:p>
         </w:tc>
         <w:tc>
@@ -4243,6 +5054,14 @@
                 <w:lang w:eastAsia="en-GB"/>
               </w:rPr>
             </w:pPr>
+            <w:r>
+              <w:rPr>
+                <w:rFonts w:ascii="Arial" w:eastAsia="Times New Roman" w:hAnsi="Arial" w:cs="Arial"/>
+                <w:color w:val="404040"/>
+                <w:lang w:eastAsia="en-GB"/>
+              </w:rPr>
+              <w:t>7</w:t>
+            </w:r>
           </w:p>
         </w:tc>
         <w:tc>
@@ -4260,6 +5079,14 @@
                 <w:lang w:eastAsia="en-GB"/>
               </w:rPr>
             </w:pPr>
+            <w:r>
+              <w:rPr>
+                <w:rFonts w:ascii="Arial" w:eastAsia="Times New Roman" w:hAnsi="Arial" w:cs="Arial"/>
+                <w:color w:val="404040"/>
+                <w:lang w:eastAsia="en-GB"/>
+              </w:rPr>
+              <w:t>2</w:t>
+            </w:r>
           </w:p>
         </w:tc>
         <w:tc>
@@ -4277,6 +5104,14 @@
                 <w:lang w:eastAsia="en-GB"/>
               </w:rPr>
             </w:pPr>
+            <w:r>
+              <w:rPr>
+                <w:rFonts w:ascii="Arial" w:eastAsia="Times New Roman" w:hAnsi="Arial" w:cs="Arial"/>
+                <w:color w:val="404040"/>
+                <w:lang w:eastAsia="en-GB"/>
+              </w:rPr>
+              <w:t>12</w:t>
+            </w:r>
           </w:p>
         </w:tc>
         <w:tc>
@@ -4294,6 +5129,14 @@
                 <w:lang w:eastAsia="en-GB"/>
               </w:rPr>
             </w:pPr>
+            <w:r>
+              <w:rPr>
+                <w:rFonts w:ascii="Arial" w:eastAsia="Times New Roman" w:hAnsi="Arial" w:cs="Arial"/>
+                <w:color w:val="404040"/>
+                <w:lang w:eastAsia="en-GB"/>
+              </w:rPr>
+              <w:t>7, 2, 12</w:t>
+            </w:r>
           </w:p>
         </w:tc>
       </w:tr>
@@ -4317,6 +5160,14 @@
                 <w:lang w:eastAsia="en-GB"/>
               </w:rPr>
             </w:pPr>
+            <w:r>
+              <w:rPr>
+                <w:rFonts w:ascii="Arial" w:eastAsia="Times New Roman" w:hAnsi="Arial" w:cs="Arial"/>
+                <w:color w:val="404040"/>
+                <w:lang w:eastAsia="en-GB"/>
+              </w:rPr>
+              <w:t>8</w:t>
+            </w:r>
           </w:p>
         </w:tc>
         <w:tc>
@@ -4334,6 +5185,14 @@
                 <w:lang w:eastAsia="en-GB"/>
               </w:rPr>
             </w:pPr>
+            <w:r>
+              <w:rPr>
+                <w:rFonts w:ascii="Arial" w:eastAsia="Times New Roman" w:hAnsi="Arial" w:cs="Arial"/>
+                <w:color w:val="404040"/>
+                <w:lang w:eastAsia="en-GB"/>
+              </w:rPr>
+              <w:t>8</w:t>
+            </w:r>
           </w:p>
         </w:tc>
         <w:tc>
@@ -4351,6 +5210,14 @@
                 <w:lang w:eastAsia="en-GB"/>
               </w:rPr>
             </w:pPr>
+            <w:r>
+              <w:rPr>
+                <w:rFonts w:ascii="Arial" w:eastAsia="Times New Roman" w:hAnsi="Arial" w:cs="Arial"/>
+                <w:color w:val="404040"/>
+                <w:lang w:eastAsia="en-GB"/>
+              </w:rPr>
+              <w:t>2</w:t>
+            </w:r>
           </w:p>
         </w:tc>
         <w:tc>
@@ -4368,6 +5235,14 @@
                 <w:lang w:eastAsia="en-GB"/>
               </w:rPr>
             </w:pPr>
+            <w:r>
+              <w:rPr>
+                <w:rFonts w:ascii="Arial" w:eastAsia="Times New Roman" w:hAnsi="Arial" w:cs="Arial"/>
+                <w:color w:val="404040"/>
+                <w:lang w:eastAsia="en-GB"/>
+              </w:rPr>
+              <w:t>20</w:t>
+            </w:r>
           </w:p>
         </w:tc>
         <w:tc>
@@ -4385,6 +5260,14 @@
                 <w:lang w:eastAsia="en-GB"/>
               </w:rPr>
             </w:pPr>
+            <w:r>
+              <w:rPr>
+                <w:rFonts w:ascii="Arial" w:eastAsia="Times New Roman" w:hAnsi="Arial" w:cs="Arial"/>
+                <w:color w:val="404040"/>
+                <w:lang w:eastAsia="en-GB"/>
+              </w:rPr>
+              <w:t>8, 2, 20</w:t>
+            </w:r>
           </w:p>
         </w:tc>
       </w:tr>
@@ -4408,6 +5291,14 @@
                 <w:lang w:eastAsia="en-GB"/>
               </w:rPr>
             </w:pPr>
+            <w:r>
+              <w:rPr>
+                <w:rFonts w:ascii="Arial" w:eastAsia="Times New Roman" w:hAnsi="Arial" w:cs="Arial"/>
+                <w:color w:val="404040"/>
+                <w:lang w:eastAsia="en-GB"/>
+              </w:rPr>
+              <w:t>-1</w:t>
+            </w:r>
           </w:p>
         </w:tc>
         <w:tc>
@@ -4425,6 +5316,14 @@
                 <w:lang w:eastAsia="en-GB"/>
               </w:rPr>
             </w:pPr>
+            <w:r>
+              <w:rPr>
+                <w:rFonts w:ascii="Arial" w:eastAsia="Times New Roman" w:hAnsi="Arial" w:cs="Arial"/>
+                <w:color w:val="404040"/>
+                <w:lang w:eastAsia="en-GB"/>
+              </w:rPr>
+              <w:t>8</w:t>
+            </w:r>
           </w:p>
         </w:tc>
         <w:tc>
@@ -4442,6 +5341,14 @@
                 <w:lang w:eastAsia="en-GB"/>
               </w:rPr>
             </w:pPr>
+            <w:r>
+              <w:rPr>
+                <w:rFonts w:ascii="Arial" w:eastAsia="Times New Roman" w:hAnsi="Arial" w:cs="Arial"/>
+                <w:color w:val="404040"/>
+                <w:lang w:eastAsia="en-GB"/>
+              </w:rPr>
+              <w:t>2</w:t>
+            </w:r>
           </w:p>
         </w:tc>
         <w:tc>
@@ -4459,6 +5366,14 @@
                 <w:lang w:eastAsia="en-GB"/>
               </w:rPr>
             </w:pPr>
+            <w:r>
+              <w:rPr>
+                <w:rFonts w:ascii="Arial" w:eastAsia="Times New Roman" w:hAnsi="Arial" w:cs="Arial"/>
+                <w:color w:val="404040"/>
+                <w:lang w:eastAsia="en-GB"/>
+              </w:rPr>
+              <w:t>20</w:t>
+            </w:r>
           </w:p>
         </w:tc>
         <w:tc>
@@ -4476,6 +5391,14 @@
                 <w:lang w:eastAsia="en-GB"/>
               </w:rPr>
             </w:pPr>
+            <w:r>
+              <w:rPr>
+                <w:rFonts w:ascii="Arial" w:eastAsia="Times New Roman" w:hAnsi="Arial" w:cs="Arial"/>
+                <w:color w:val="404040"/>
+                <w:lang w:eastAsia="en-GB"/>
+              </w:rPr>
+              <w:t>8, 2, 20</w:t>
+            </w:r>
           </w:p>
         </w:tc>
       </w:tr>
@@ -4656,7 +5579,7 @@
 </file>
 
 <file path=word/endnotes.xml><?xml version="1.0" encoding="utf-8"?>
-<w:endnotes xmlns:wpc="http://schemas.microsoft.com/office/word/2010/wordprocessingCanvas" xmlns:cx="http://schemas.microsoft.com/office/drawing/2014/chartex" xmlns:cx1="http://schemas.microsoft.com/office/drawing/2015/9/8/chartex" xmlns:cx2="http://schemas.microsoft.com/office/drawing/2015/10/21/chartex" xmlns:cx3="http://schemas.microsoft.com/office/drawing/2016/5/9/chartex" xmlns:cx4="http://schemas.microsoft.com/office/drawing/2016/5/10/chartex" xmlns:cx5="http://schemas.microsoft.com/office/drawing/2016/5/11/chartex" xmlns:cx6="http://schemas.microsoft.com/office/drawing/2016/5/12/chartex" xmlns:cx7="http://schemas.microsoft.com/office/drawing/2016/5/13/chartex" xmlns:cx8="http://schemas.microsoft.com/office/drawing/2016/5/14/chartex" xmlns:mc="http://schemas.openxmlformats.org/markup-compatibility/2006" xmlns:aink="http://schemas.microsoft.com/office/drawing/2016/ink" xmlns:am3d="http://schemas.microsoft.com/office/drawing/2017/model3d" xmlns:o="urn:schemas-microsoft-com:office:office" xmlns:r="http://schemas.openxmlformats.org/officeDocument/2006/relationships" xmlns:m="http://schemas.openxmlformats.org/officeDocument/2006/math" xmlns:v="urn:schemas-microsoft-com:vml" xmlns:wp14="http://schemas.microsoft.com/office/word/2010/wordprocessingDrawing" xmlns:wp="http://schemas.openxmlformats.org/drawingml/2006/wordprocessingDrawing" xmlns:w10="urn:schemas-microsoft-com:office:word" xmlns:w="http://schemas.openxmlformats.org/wordprocessingml/2006/main" xmlns:w14="http://schemas.microsoft.com/office/word/2010/wordml" xmlns:w15="http://schemas.microsoft.com/office/word/2012/wordml" xmlns:w16cex="http://schemas.microsoft.com/office/word/2018/wordml/cex" xmlns:w16cid="http://schemas.microsoft.com/office/word/2016/wordml/cid" xmlns:w16="http://schemas.microsoft.com/office/word/2018/wordml" xmlns:w16sdtdh="http://schemas.microsoft.com/office/word/2020/wordml/sdtdatahash" xmlns:w16se="http://schemas.microsoft.com/office/word/2015/wordml/symex" xmlns:wpg="http://schemas.microsoft.com/office/word/2010/wordprocessingGroup" xmlns:wpi="http://schemas.microsoft.com/office/word/2010/wordprocessingInk" xmlns:wne="http://schemas.microsoft.com/office/word/2006/wordml" xmlns:wps="http://schemas.microsoft.com/office/word/2010/wordprocessingShape" mc:Ignorable="w14 w15 w16se w16cid w16 w16cex w16sdtdh wp14">
+<w:endnotes xmlns:wpc="http://schemas.microsoft.com/office/word/2010/wordprocessingCanvas" xmlns:cx="http://schemas.microsoft.com/office/drawing/2014/chartex" xmlns:cx1="http://schemas.microsoft.com/office/drawing/2015/9/8/chartex" xmlns:cx2="http://schemas.microsoft.com/office/drawing/2015/10/21/chartex" xmlns:cx3="http://schemas.microsoft.com/office/drawing/2016/5/9/chartex" xmlns:cx4="http://schemas.microsoft.com/office/drawing/2016/5/10/chartex" xmlns:cx5="http://schemas.microsoft.com/office/drawing/2016/5/11/chartex" xmlns:cx6="http://schemas.microsoft.com/office/drawing/2016/5/12/chartex" xmlns:cx7="http://schemas.microsoft.com/office/drawing/2016/5/13/chartex" xmlns:cx8="http://schemas.microsoft.com/office/drawing/2016/5/14/chartex" xmlns:mc="http://schemas.openxmlformats.org/markup-compatibility/2006" xmlns:aink="http://schemas.microsoft.com/office/drawing/2016/ink" xmlns:am3d="http://schemas.microsoft.com/office/drawing/2017/model3d" xmlns:o="urn:schemas-microsoft-com:office:office" xmlns:oel="http://schemas.microsoft.com/office/2019/extlst" xmlns:r="http://schemas.openxmlformats.org/officeDocument/2006/relationships" xmlns:m="http://schemas.openxmlformats.org/officeDocument/2006/math" xmlns:v="urn:schemas-microsoft-com:vml" xmlns:wp14="http://schemas.microsoft.com/office/word/2010/wordprocessingDrawing" xmlns:wp="http://schemas.openxmlformats.org/drawingml/2006/wordprocessingDrawing" xmlns:w10="urn:schemas-microsoft-com:office:word" xmlns:w="http://schemas.openxmlformats.org/wordprocessingml/2006/main" xmlns:w14="http://schemas.microsoft.com/office/word/2010/wordml" xmlns:w15="http://schemas.microsoft.com/office/word/2012/wordml" xmlns:w16cex="http://schemas.microsoft.com/office/word/2018/wordml/cex" xmlns:w16cid="http://schemas.microsoft.com/office/word/2016/wordml/cid" xmlns:w16="http://schemas.microsoft.com/office/word/2018/wordml" xmlns:w16du="http://schemas.microsoft.com/office/word/2023/wordml/word16du" xmlns:w16sdtdh="http://schemas.microsoft.com/office/word/2020/wordml/sdtdatahash" xmlns:w16se="http://schemas.microsoft.com/office/word/2015/wordml/symex" xmlns:wpg="http://schemas.microsoft.com/office/word/2010/wordprocessingGroup" xmlns:wpi="http://schemas.microsoft.com/office/word/2010/wordprocessingInk" xmlns:wne="http://schemas.microsoft.com/office/word/2006/wordml" xmlns:wps="http://schemas.microsoft.com/office/word/2010/wordprocessingShape" mc:Ignorable="w14 w15 w16se w16cid w16 w16cex w16sdtdh w16du wp14">
   <w:endnote w:type="separator" w:id="-1">
     <w:p>
       <w:r>
@@ -4675,7 +5598,7 @@
 </file>
 
 <file path=word/footer1.xml><?xml version="1.0" encoding="utf-8"?>
-<w:ftr xmlns:wpc="http://schemas.microsoft.com/office/word/2010/wordprocessingCanvas" xmlns:cx="http://schemas.microsoft.com/office/drawing/2014/chartex" xmlns:cx1="http://schemas.microsoft.com/office/drawing/2015/9/8/chartex" xmlns:cx2="http://schemas.microsoft.com/office/drawing/2015/10/21/chartex" xmlns:cx3="http://schemas.microsoft.com/office/drawing/2016/5/9/chartex" xmlns:cx4="http://schemas.microsoft.com/office/drawing/2016/5/10/chartex" xmlns:cx5="http://schemas.microsoft.com/office/drawing/2016/5/11/chartex" xmlns:cx6="http://schemas.microsoft.com/office/drawing/2016/5/12/chartex" xmlns:cx7="http://schemas.microsoft.com/office/drawing/2016/5/13/chartex" xmlns:cx8="http://schemas.microsoft.com/office/drawing/2016/5/14/chartex" xmlns:mc="http://schemas.openxmlformats.org/markup-compatibility/2006" xmlns:aink="http://schemas.microsoft.com/office/drawing/2016/ink" xmlns:am3d="http://schemas.microsoft.com/office/drawing/2017/model3d" xmlns:o="urn:schemas-microsoft-com:office:office" xmlns:r="http://schemas.openxmlformats.org/officeDocument/2006/relationships" xmlns:m="http://schemas.openxmlformats.org/officeDocument/2006/math" xmlns:v="urn:schemas-microsoft-com:vml" xmlns:wp14="http://schemas.microsoft.com/office/word/2010/wordprocessingDrawing" xmlns:wp="http://schemas.openxmlformats.org/drawingml/2006/wordprocessingDrawing" xmlns:w10="urn:schemas-microsoft-com:office:word" xmlns:w="http://schemas.openxmlformats.org/wordprocessingml/2006/main" xmlns:w14="http://schemas.microsoft.com/office/word/2010/wordml" xmlns:w15="http://schemas.microsoft.com/office/word/2012/wordml" xmlns:w16cex="http://schemas.microsoft.com/office/word/2018/wordml/cex" xmlns:w16cid="http://schemas.microsoft.com/office/word/2016/wordml/cid" xmlns:w16="http://schemas.microsoft.com/office/word/2018/wordml" xmlns:w16sdtdh="http://schemas.microsoft.com/office/word/2020/wordml/sdtdatahash" xmlns:w16se="http://schemas.microsoft.com/office/word/2015/wordml/symex" xmlns:wpg="http://schemas.microsoft.com/office/word/2010/wordprocessingGroup" xmlns:wpi="http://schemas.microsoft.com/office/word/2010/wordprocessingInk" xmlns:wne="http://schemas.microsoft.com/office/word/2006/wordml" xmlns:wps="http://schemas.microsoft.com/office/word/2010/wordprocessingShape" mc:Ignorable="w14 w15 w16se w16cid w16 w16cex w16sdtdh wp14">
+<w:ftr xmlns:wpc="http://schemas.microsoft.com/office/word/2010/wordprocessingCanvas" xmlns:cx="http://schemas.microsoft.com/office/drawing/2014/chartex" xmlns:cx1="http://schemas.microsoft.com/office/drawing/2015/9/8/chartex" xmlns:cx2="http://schemas.microsoft.com/office/drawing/2015/10/21/chartex" xmlns:cx3="http://schemas.microsoft.com/office/drawing/2016/5/9/chartex" xmlns:cx4="http://schemas.microsoft.com/office/drawing/2016/5/10/chartex" xmlns:cx5="http://schemas.microsoft.com/office/drawing/2016/5/11/chartex" xmlns:cx6="http://schemas.microsoft.com/office/drawing/2016/5/12/chartex" xmlns:cx7="http://schemas.microsoft.com/office/drawing/2016/5/13/chartex" xmlns:cx8="http://schemas.microsoft.com/office/drawing/2016/5/14/chartex" xmlns:mc="http://schemas.openxmlformats.org/markup-compatibility/2006" xmlns:aink="http://schemas.microsoft.com/office/drawing/2016/ink" xmlns:am3d="http://schemas.microsoft.com/office/drawing/2017/model3d" xmlns:o="urn:schemas-microsoft-com:office:office" xmlns:oel="http://schemas.microsoft.com/office/2019/extlst" xmlns:r="http://schemas.openxmlformats.org/officeDocument/2006/relationships" xmlns:m="http://schemas.openxmlformats.org/officeDocument/2006/math" xmlns:v="urn:schemas-microsoft-com:vml" xmlns:wp14="http://schemas.microsoft.com/office/word/2010/wordprocessingDrawing" xmlns:wp="http://schemas.openxmlformats.org/drawingml/2006/wordprocessingDrawing" xmlns:w10="urn:schemas-microsoft-com:office:word" xmlns:w="http://schemas.openxmlformats.org/wordprocessingml/2006/main" xmlns:w14="http://schemas.microsoft.com/office/word/2010/wordml" xmlns:w15="http://schemas.microsoft.com/office/word/2012/wordml" xmlns:w16cex="http://schemas.microsoft.com/office/word/2018/wordml/cex" xmlns:w16cid="http://schemas.microsoft.com/office/word/2016/wordml/cid" xmlns:w16="http://schemas.microsoft.com/office/word/2018/wordml" xmlns:w16du="http://schemas.microsoft.com/office/word/2023/wordml/word16du" xmlns:w16sdtdh="http://schemas.microsoft.com/office/word/2020/wordml/sdtdatahash" xmlns:w16se="http://schemas.microsoft.com/office/word/2015/wordml/symex" xmlns:wpg="http://schemas.microsoft.com/office/word/2010/wordprocessingGroup" xmlns:wpi="http://schemas.microsoft.com/office/word/2010/wordprocessingInk" xmlns:wne="http://schemas.microsoft.com/office/word/2006/wordml" xmlns:wps="http://schemas.microsoft.com/office/word/2010/wordprocessingShape" mc:Ignorable="w14 w15 w16se w16cid w16 w16cex w16sdtdh w16du wp14">
   <w:sdt>
     <w:sdtPr>
       <w:id w:val="-1479296980"/>
@@ -4738,7 +5661,7 @@
 </file>
 
 <file path=word/footnotes.xml><?xml version="1.0" encoding="utf-8"?>
-<w:footnotes xmlns:wpc="http://schemas.microsoft.com/office/word/2010/wordprocessingCanvas" xmlns:cx="http://schemas.microsoft.com/office/drawing/2014/chartex" xmlns:cx1="http://schemas.microsoft.com/office/drawing/2015/9/8/chartex" xmlns:cx2="http://schemas.microsoft.com/office/drawing/2015/10/21/chartex" xmlns:cx3="http://schemas.microsoft.com/office/drawing/2016/5/9/chartex" xmlns:cx4="http://schemas.microsoft.com/office/drawing/2016/5/10/chartex" xmlns:cx5="http://schemas.microsoft.com/office/drawing/2016/5/11/chartex" xmlns:cx6="http://schemas.microsoft.com/office/drawing/2016/5/12/chartex" xmlns:cx7="http://schemas.microsoft.com/office/drawing/2016/5/13/chartex" xmlns:cx8="http://schemas.microsoft.com/office/drawing/2016/5/14/chartex" xmlns:mc="http://schemas.openxmlformats.org/markup-compatibility/2006" xmlns:aink="http://schemas.microsoft.com/office/drawing/2016/ink" xmlns:am3d="http://schemas.microsoft.com/office/drawing/2017/model3d" xmlns:o="urn:schemas-microsoft-com:office:office" xmlns:r="http://schemas.openxmlformats.org/officeDocument/2006/relationships" xmlns:m="http://schemas.openxmlformats.org/officeDocument/2006/math" xmlns:v="urn:schemas-microsoft-com:vml" xmlns:wp14="http://schemas.microsoft.com/office/word/2010/wordprocessingDrawing" xmlns:wp="http://schemas.openxmlformats.org/drawingml/2006/wordprocessingDrawing" xmlns:w10="urn:schemas-microsoft-com:office:word" xmlns:w="http://schemas.openxmlformats.org/wordprocessingml/2006/main" xmlns:w14="http://schemas.microsoft.com/office/word/2010/wordml" xmlns:w15="http://schemas.microsoft.com/office/word/2012/wordml" xmlns:w16cex="http://schemas.microsoft.com/office/word/2018/wordml/cex" xmlns:w16cid="http://schemas.microsoft.com/office/word/2016/wordml/cid" xmlns:w16="http://schemas.microsoft.com/office/word/2018/wordml" xmlns:w16sdtdh="http://schemas.microsoft.com/office/word/2020/wordml/sdtdatahash" xmlns:w16se="http://schemas.microsoft.com/office/word/2015/wordml/symex" xmlns:wpg="http://schemas.microsoft.com/office/word/2010/wordprocessingGroup" xmlns:wpi="http://schemas.microsoft.com/office/word/2010/wordprocessingInk" xmlns:wne="http://schemas.microsoft.com/office/word/2006/wordml" xmlns:wps="http://schemas.microsoft.com/office/word/2010/wordprocessingShape" mc:Ignorable="w14 w15 w16se w16cid w16 w16cex w16sdtdh wp14">
+<w:footnotes xmlns:wpc="http://schemas.microsoft.com/office/word/2010/wordprocessingCanvas" xmlns:cx="http://schemas.microsoft.com/office/drawing/2014/chartex" xmlns:cx1="http://schemas.microsoft.com/office/drawing/2015/9/8/chartex" xmlns:cx2="http://schemas.microsoft.com/office/drawing/2015/10/21/chartex" xmlns:cx3="http://schemas.microsoft.com/office/drawing/2016/5/9/chartex" xmlns:cx4="http://schemas.microsoft.com/office/drawing/2016/5/10/chartex" xmlns:cx5="http://schemas.microsoft.com/office/drawing/2016/5/11/chartex" xmlns:cx6="http://schemas.microsoft.com/office/drawing/2016/5/12/chartex" xmlns:cx7="http://schemas.microsoft.com/office/drawing/2016/5/13/chartex" xmlns:cx8="http://schemas.microsoft.com/office/drawing/2016/5/14/chartex" xmlns:mc="http://schemas.openxmlformats.org/markup-compatibility/2006" xmlns:aink="http://schemas.microsoft.com/office/drawing/2016/ink" xmlns:am3d="http://schemas.microsoft.com/office/drawing/2017/model3d" xmlns:o="urn:schemas-microsoft-com:office:office" xmlns:oel="http://schemas.microsoft.com/office/2019/extlst" xmlns:r="http://schemas.openxmlformats.org/officeDocument/2006/relationships" xmlns:m="http://schemas.openxmlformats.org/officeDocument/2006/math" xmlns:v="urn:schemas-microsoft-com:vml" xmlns:wp14="http://schemas.microsoft.com/office/word/2010/wordprocessingDrawing" xmlns:wp="http://schemas.openxmlformats.org/drawingml/2006/wordprocessingDrawing" xmlns:w10="urn:schemas-microsoft-com:office:word" xmlns:w="http://schemas.openxmlformats.org/wordprocessingml/2006/main" xmlns:w14="http://schemas.microsoft.com/office/word/2010/wordml" xmlns:w15="http://schemas.microsoft.com/office/word/2012/wordml" xmlns:w16cex="http://schemas.microsoft.com/office/word/2018/wordml/cex" xmlns:w16cid="http://schemas.microsoft.com/office/word/2016/wordml/cid" xmlns:w16="http://schemas.microsoft.com/office/word/2018/wordml" xmlns:w16du="http://schemas.microsoft.com/office/word/2023/wordml/word16du" xmlns:w16sdtdh="http://schemas.microsoft.com/office/word/2020/wordml/sdtdatahash" xmlns:w16se="http://schemas.microsoft.com/office/word/2015/wordml/symex" xmlns:wpg="http://schemas.microsoft.com/office/word/2010/wordprocessingGroup" xmlns:wpi="http://schemas.microsoft.com/office/word/2010/wordprocessingInk" xmlns:wne="http://schemas.microsoft.com/office/word/2006/wordml" xmlns:wps="http://schemas.microsoft.com/office/word/2010/wordprocessingShape" mc:Ignorable="w14 w15 w16se w16cid w16 w16cex w16sdtdh w16du wp14">
   <w:footnote w:type="separator" w:id="-1">
     <w:p>
       <w:r>
@@ -4757,7 +5680,7 @@
 </file>
 
 <file path=word/header1.xml><?xml version="1.0" encoding="utf-8"?>
-<w:hdr xmlns:wpc="http://schemas.microsoft.com/office/word/2010/wordprocessingCanvas" xmlns:cx="http://schemas.microsoft.com/office/drawing/2014/chartex" xmlns:cx1="http://schemas.microsoft.com/office/drawing/2015/9/8/chartex" xmlns:cx2="http://schemas.microsoft.com/office/drawing/2015/10/21/chartex" xmlns:cx3="http://schemas.microsoft.com/office/drawing/2016/5/9/chartex" xmlns:cx4="http://schemas.microsoft.com/office/drawing/2016/5/10/chartex" xmlns:cx5="http://schemas.microsoft.com/office/drawing/2016/5/11/chartex" xmlns:cx6="http://schemas.microsoft.com/office/drawing/2016/5/12/chartex" xmlns:cx7="http://schemas.microsoft.com/office/drawing/2016/5/13/chartex" xmlns:cx8="http://schemas.microsoft.com/office/drawing/2016/5/14/chartex" xmlns:mc="http://schemas.openxmlformats.org/markup-compatibility/2006" xmlns:aink="http://schemas.microsoft.com/office/drawing/2016/ink" xmlns:am3d="http://schemas.microsoft.com/office/drawing/2017/model3d" xmlns:o="urn:schemas-microsoft-com:office:office" xmlns:r="http://schemas.openxmlformats.org/officeDocument/2006/relationships" xmlns:m="http://schemas.openxmlformats.org/officeDocument/2006/math" xmlns:v="urn:schemas-microsoft-com:vml" xmlns:wp14="http://schemas.microsoft.com/office/word/2010/wordprocessingDrawing" xmlns:wp="http://schemas.openxmlformats.org/drawingml/2006/wordprocessingDrawing" xmlns:w10="urn:schemas-microsoft-com:office:word" xmlns:w="http://schemas.openxmlformats.org/wordprocessingml/2006/main" xmlns:w14="http://schemas.microsoft.com/office/word/2010/wordml" xmlns:w15="http://schemas.microsoft.com/office/word/2012/wordml" xmlns:w16cex="http://schemas.microsoft.com/office/word/2018/wordml/cex" xmlns:w16cid="http://schemas.microsoft.com/office/word/2016/wordml/cid" xmlns:w16="http://schemas.microsoft.com/office/word/2018/wordml" xmlns:w16sdtdh="http://schemas.microsoft.com/office/word/2020/wordml/sdtdatahash" xmlns:w16se="http://schemas.microsoft.com/office/word/2015/wordml/symex" xmlns:wpg="http://schemas.microsoft.com/office/word/2010/wordprocessingGroup" xmlns:wpi="http://schemas.microsoft.com/office/word/2010/wordprocessingInk" xmlns:wne="http://schemas.microsoft.com/office/word/2006/wordml" xmlns:wps="http://schemas.microsoft.com/office/word/2010/wordprocessingShape" mc:Ignorable="w14 w15 w16se w16cid w16 w16cex w16sdtdh wp14">
+<w:hdr xmlns:wpc="http://schemas.microsoft.com/office/word/2010/wordprocessingCanvas" xmlns:cx="http://schemas.microsoft.com/office/drawing/2014/chartex" xmlns:cx1="http://schemas.microsoft.com/office/drawing/2015/9/8/chartex" xmlns:cx2="http://schemas.microsoft.com/office/drawing/2015/10/21/chartex" xmlns:cx3="http://schemas.microsoft.com/office/drawing/2016/5/9/chartex" xmlns:cx4="http://schemas.microsoft.com/office/drawing/2016/5/10/chartex" xmlns:cx5="http://schemas.microsoft.com/office/drawing/2016/5/11/chartex" xmlns:cx6="http://schemas.microsoft.com/office/drawing/2016/5/12/chartex" xmlns:cx7="http://schemas.microsoft.com/office/drawing/2016/5/13/chartex" xmlns:cx8="http://schemas.microsoft.com/office/drawing/2016/5/14/chartex" xmlns:mc="http://schemas.openxmlformats.org/markup-compatibility/2006" xmlns:aink="http://schemas.microsoft.com/office/drawing/2016/ink" xmlns:am3d="http://schemas.microsoft.com/office/drawing/2017/model3d" xmlns:o="urn:schemas-microsoft-com:office:office" xmlns:oel="http://schemas.microsoft.com/office/2019/extlst" xmlns:r="http://schemas.openxmlformats.org/officeDocument/2006/relationships" xmlns:m="http://schemas.openxmlformats.org/officeDocument/2006/math" xmlns:v="urn:schemas-microsoft-com:vml" xmlns:wp14="http://schemas.microsoft.com/office/word/2010/wordprocessingDrawing" xmlns:wp="http://schemas.openxmlformats.org/drawingml/2006/wordprocessingDrawing" xmlns:w10="urn:schemas-microsoft-com:office:word" xmlns:w="http://schemas.openxmlformats.org/wordprocessingml/2006/main" xmlns:w14="http://schemas.microsoft.com/office/word/2010/wordml" xmlns:w15="http://schemas.microsoft.com/office/word/2012/wordml" xmlns:w16cex="http://schemas.microsoft.com/office/word/2018/wordml/cex" xmlns:w16cid="http://schemas.microsoft.com/office/word/2016/wordml/cid" xmlns:w16="http://schemas.microsoft.com/office/word/2018/wordml" xmlns:w16du="http://schemas.microsoft.com/office/word/2023/wordml/word16du" xmlns:w16sdtdh="http://schemas.microsoft.com/office/word/2020/wordml/sdtdatahash" xmlns:w16se="http://schemas.microsoft.com/office/word/2015/wordml/symex" xmlns:wpg="http://schemas.microsoft.com/office/word/2010/wordprocessingGroup" xmlns:wpi="http://schemas.microsoft.com/office/word/2010/wordprocessingInk" xmlns:wne="http://schemas.microsoft.com/office/word/2006/wordml" xmlns:wps="http://schemas.microsoft.com/office/word/2010/wordprocessingShape" mc:Ignorable="w14 w15 w16se w16cid w16 w16cex w16sdtdh w16du wp14">
   <w:p>
     <w:pPr>
       <w:pStyle w:val="Header"/>
@@ -4907,7 +5830,7 @@
         </mc:Choice>
         <mc:Fallback>
           <w:pict>
-            <v:rect w14:anchorId="56DC3486" id="Rectangle 11" o:spid="_x0000_s1026" style="position:absolute;margin-left:-1in;margin-top:-35.45pt;width:596.15pt;height:70.85pt;z-index:251659264;visibility:visible;mso-wrap-style:square;mso-width-percent:0;mso-height-percent:0;mso-wrap-distance-left:9pt;mso-wrap-distance-top:0;mso-wrap-distance-right:9pt;mso-wrap-distance-bottom:0;mso-position-horizontal:absolute;mso-position-horizontal-relative:text;mso-position-vertical:absolute;mso-position-vertical-relative:text;mso-width-percent:0;mso-height-percent:0;mso-width-relative:margin;mso-height-relative:margin;v-text-anchor:bottom" o:gfxdata="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" fillcolor="#1d448f" stroked="f">
+            <v:rect w14:anchorId="56DC3486" id="Rectangle 11" o:spid="_x0000_s1026" style="position:absolute;margin-left:-1in;margin-top:-35.45pt;width:596.15pt;height:70.85pt;z-index:251659264;visibility:visible;mso-wrap-style:square;mso-width-percent:0;mso-height-percent:0;mso-wrap-distance-left:9pt;mso-wrap-distance-top:0;mso-wrap-distance-right:9pt;mso-wrap-distance-bottom:0;mso-position-horizontal:absolute;mso-position-horizontal-relative:text;mso-position-vertical:absolute;mso-position-vertical-relative:text;mso-width-percent:0;mso-height-percent:0;mso-width-relative:margin;mso-height-relative:margin;v-text-anchor:bottom" o:gfxdata="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" fillcolor="#1d448f" stroked="f">
               <v:fill opacity="62194f"/>
               <v:textbox inset=",,,2mm">
                 <w:txbxContent>
@@ -5063,7 +5986,7 @@
 </file>
 
 <file path=word/numbering.xml><?xml version="1.0" encoding="utf-8"?>
-<w:numbering xmlns:wpc="http://schemas.microsoft.com/office/word/2010/wordprocessingCanvas" xmlns:cx="http://schemas.microsoft.com/office/drawing/2014/chartex" xmlns:cx1="http://schemas.microsoft.com/office/drawing/2015/9/8/chartex" xmlns:cx2="http://schemas.microsoft.com/office/drawing/2015/10/21/chartex" xmlns:cx3="http://schemas.microsoft.com/office/drawing/2016/5/9/chartex" xmlns:cx4="http://schemas.microsoft.com/office/drawing/2016/5/10/chartex" xmlns:cx5="http://schemas.microsoft.com/office/drawing/2016/5/11/chartex" xmlns:cx6="http://schemas.microsoft.com/office/drawing/2016/5/12/chartex" xmlns:cx7="http://schemas.microsoft.com/office/drawing/2016/5/13/chartex" xmlns:cx8="http://schemas.microsoft.com/office/drawing/2016/5/14/chartex" xmlns:mc="http://schemas.openxmlformats.org/markup-compatibility/2006" xmlns:aink="http://schemas.microsoft.com/office/drawing/2016/ink" xmlns:am3d="http://schemas.microsoft.com/office/drawing/2017/model3d" xmlns:o="urn:schemas-microsoft-com:office:office" xmlns:r="http://schemas.openxmlformats.org/officeDocument/2006/relationships" xmlns:m="http://schemas.openxmlformats.org/officeDocument/2006/math" xmlns:v="urn:schemas-microsoft-com:vml" xmlns:wp14="http://schemas.microsoft.com/office/word/2010/wordprocessingDrawing" xmlns:wp="http://schemas.openxmlformats.org/drawingml/2006/wordprocessingDrawing" xmlns:w10="urn:schemas-microsoft-com:office:word" xmlns:w="http://schemas.openxmlformats.org/wordprocessingml/2006/main" xmlns:w14="http://schemas.microsoft.com/office/word/2010/wordml" xmlns:w15="http://schemas.microsoft.com/office/word/2012/wordml" xmlns:w16cex="http://schemas.microsoft.com/office/word/2018/wordml/cex" xmlns:w16cid="http://schemas.microsoft.com/office/word/2016/wordml/cid" xmlns:w16="http://schemas.microsoft.com/office/word/2018/wordml" xmlns:w16sdtdh="http://schemas.microsoft.com/office/word/2020/wordml/sdtdatahash" xmlns:w16se="http://schemas.microsoft.com/office/word/2015/wordml/symex" xmlns:wpg="http://schemas.microsoft.com/office/word/2010/wordprocessingGroup" xmlns:wpi="http://schemas.microsoft.com/office/word/2010/wordprocessingInk" xmlns:wne="http://schemas.microsoft.com/office/word/2006/wordml" xmlns:wps="http://schemas.microsoft.com/office/word/2010/wordprocessingShape" mc:Ignorable="w14 w15 w16se w16cid w16 w16cex w16sdtdh wp14">
+<w:numbering xmlns:wpc="http://schemas.microsoft.com/office/word/2010/wordprocessingCanvas" xmlns:cx="http://schemas.microsoft.com/office/drawing/2014/chartex" xmlns:cx1="http://schemas.microsoft.com/office/drawing/2015/9/8/chartex" xmlns:cx2="http://schemas.microsoft.com/office/drawing/2015/10/21/chartex" xmlns:cx3="http://schemas.microsoft.com/office/drawing/2016/5/9/chartex" xmlns:cx4="http://schemas.microsoft.com/office/drawing/2016/5/10/chartex" xmlns:cx5="http://schemas.microsoft.com/office/drawing/2016/5/11/chartex" xmlns:cx6="http://schemas.microsoft.com/office/drawing/2016/5/12/chartex" xmlns:cx7="http://schemas.microsoft.com/office/drawing/2016/5/13/chartex" xmlns:cx8="http://schemas.microsoft.com/office/drawing/2016/5/14/chartex" xmlns:mc="http://schemas.openxmlformats.org/markup-compatibility/2006" xmlns:aink="http://schemas.microsoft.com/office/drawing/2016/ink" xmlns:am3d="http://schemas.microsoft.com/office/drawing/2017/model3d" xmlns:o="urn:schemas-microsoft-com:office:office" xmlns:oel="http://schemas.microsoft.com/office/2019/extlst" xmlns:r="http://schemas.openxmlformats.org/officeDocument/2006/relationships" xmlns:m="http://schemas.openxmlformats.org/officeDocument/2006/math" xmlns:v="urn:schemas-microsoft-com:vml" xmlns:wp14="http://schemas.microsoft.com/office/word/2010/wordprocessingDrawing" xmlns:wp="http://schemas.openxmlformats.org/drawingml/2006/wordprocessingDrawing" xmlns:w10="urn:schemas-microsoft-com:office:word" xmlns:w="http://schemas.openxmlformats.org/wordprocessingml/2006/main" xmlns:w14="http://schemas.microsoft.com/office/word/2010/wordml" xmlns:w15="http://schemas.microsoft.com/office/word/2012/wordml" xmlns:w16cex="http://schemas.microsoft.com/office/word/2018/wordml/cex" xmlns:w16cid="http://schemas.microsoft.com/office/word/2016/wordml/cid" xmlns:w16="http://schemas.microsoft.com/office/word/2018/wordml" xmlns:w16du="http://schemas.microsoft.com/office/word/2023/wordml/word16du" xmlns:w16sdtdh="http://schemas.microsoft.com/office/word/2020/wordml/sdtdatahash" xmlns:w16se="http://schemas.microsoft.com/office/word/2015/wordml/symex" xmlns:wpg="http://schemas.microsoft.com/office/word/2010/wordprocessingGroup" xmlns:wpi="http://schemas.microsoft.com/office/word/2010/wordprocessingInk" xmlns:wne="http://schemas.microsoft.com/office/word/2006/wordml" xmlns:wps="http://schemas.microsoft.com/office/word/2010/wordprocessingShape" mc:Ignorable="w14 w15 w16se w16cid w16 w16cex w16sdtdh w16du wp14">
   <w:abstractNum w:abstractNumId="0" w15:restartNumberingAfterBreak="0">
     <w:nsid w:val="13F548A9"/>
     <w:multiLevelType w:val="hybridMultilevel"/>
@@ -5532,26 +6455,26 @@
       </w:pPr>
     </w:lvl>
   </w:abstractNum>
-  <w:num w:numId="1">
+  <w:num w:numId="1" w16cid:durableId="495613764">
     <w:abstractNumId w:val="4"/>
   </w:num>
-  <w:num w:numId="2">
+  <w:num w:numId="2" w16cid:durableId="1281108049">
     <w:abstractNumId w:val="1"/>
   </w:num>
-  <w:num w:numId="3">
+  <w:num w:numId="3" w16cid:durableId="1036270914">
     <w:abstractNumId w:val="2"/>
   </w:num>
-  <w:num w:numId="4">
+  <w:num w:numId="4" w16cid:durableId="286088228">
     <w:abstractNumId w:val="3"/>
   </w:num>
-  <w:num w:numId="5">
+  <w:num w:numId="5" w16cid:durableId="1472865624">
     <w:abstractNumId w:val="0"/>
   </w:num>
 </w:numbering>
 </file>
 
 <file path=word/styles.xml><?xml version="1.0" encoding="utf-8"?>
-<w:styles xmlns:mc="http://schemas.openxmlformats.org/markup-compatibility/2006" xmlns:r="http://schemas.openxmlformats.org/officeDocument/2006/relationships" xmlns:w="http://schemas.openxmlformats.org/wordprocessingml/2006/main" xmlns:w14="http://schemas.microsoft.com/office/word/2010/wordml" xmlns:w15="http://schemas.microsoft.com/office/word/2012/wordml" xmlns:w16cex="http://schemas.microsoft.com/office/word/2018/wordml/cex" xmlns:w16cid="http://schemas.microsoft.com/office/word/2016/wordml/cid" xmlns:w16="http://schemas.microsoft.com/office/word/2018/wordml" xmlns:w16sdtdh="http://schemas.microsoft.com/office/word/2020/wordml/sdtdatahash" xmlns:w16se="http://schemas.microsoft.com/office/word/2015/wordml/symex" mc:Ignorable="w14 w15 w16se w16cid w16 w16cex w16sdtdh">
+<w:styles xmlns:mc="http://schemas.openxmlformats.org/markup-compatibility/2006" xmlns:r="http://schemas.openxmlformats.org/officeDocument/2006/relationships" xmlns:w="http://schemas.openxmlformats.org/wordprocessingml/2006/main" xmlns:w14="http://schemas.microsoft.com/office/word/2010/wordml" xmlns:w15="http://schemas.microsoft.com/office/word/2012/wordml" xmlns:w16cex="http://schemas.microsoft.com/office/word/2018/wordml/cex" xmlns:w16cid="http://schemas.microsoft.com/office/word/2016/wordml/cid" xmlns:w16="http://schemas.microsoft.com/office/word/2018/wordml" xmlns:w16du="http://schemas.microsoft.com/office/word/2023/wordml/word16du" xmlns:w16sdtdh="http://schemas.microsoft.com/office/word/2020/wordml/sdtdatahash" xmlns:w16se="http://schemas.microsoft.com/office/word/2015/wordml/symex" mc:Ignorable="w14 w15 w16se w16cid w16 w16cex w16sdtdh w16du">
   <w:docDefaults>
     <w:rPrDefault>
       <w:rPr>
@@ -5661,6 +6584,7 @@
     <w:lsdException w:name="HTML Sample" w:semiHidden="1" w:unhideWhenUsed="1"/>
     <w:lsdException w:name="HTML Typewriter" w:semiHidden="1" w:unhideWhenUsed="1"/>
     <w:lsdException w:name="HTML Variable" w:semiHidden="1" w:unhideWhenUsed="1"/>
+    <w:lsdException w:name="Normal Table" w:semiHidden="1" w:unhideWhenUsed="1"/>
     <w:lsdException w:name="annotation subject" w:semiHidden="1" w:unhideWhenUsed="1"/>
     <w:lsdException w:name="No List" w:semiHidden="1" w:unhideWhenUsed="1"/>
     <w:lsdException w:name="Outline List 1" w:semiHidden="1" w:unhideWhenUsed="1"/>
@@ -5703,8 +6627,11 @@
     <w:lsdException w:name="Table Contemporary" w:semiHidden="1" w:unhideWhenUsed="1"/>
     <w:lsdException w:name="Table Elegant" w:semiHidden="1" w:unhideWhenUsed="1"/>
     <w:lsdException w:name="Table Professional" w:semiHidden="1" w:unhideWhenUsed="1"/>
+    <w:lsdException w:name="Table Subtle 1" w:semiHidden="1" w:unhideWhenUsed="1"/>
     <w:lsdException w:name="Table Subtle 2" w:semiHidden="1" w:unhideWhenUsed="1"/>
     <w:lsdException w:name="Table Web 1" w:semiHidden="1" w:unhideWhenUsed="1"/>
+    <w:lsdException w:name="Table Web 2" w:semiHidden="1" w:unhideWhenUsed="1"/>
+    <w:lsdException w:name="Table Web 3" w:semiHidden="1" w:unhideWhenUsed="1"/>
     <w:lsdException w:name="Balloon Text" w:semiHidden="1" w:unhideWhenUsed="1"/>
     <w:lsdException w:name="Table Grid" w:uiPriority="39"/>
     <w:lsdException w:name="Table Theme" w:semiHidden="1" w:unhideWhenUsed="1"/>
@@ -6483,7 +7410,12 @@
 </file>
 
 <file path=customXml/item1.xml><?xml version="1.0" encoding="utf-8"?>
-<b:Sources xmlns:b="http://schemas.openxmlformats.org/officeDocument/2006/bibliography" xmlns="http://schemas.openxmlformats.org/officeDocument/2006/bibliography" SelectedStyle="\APASixthEditionOfficeOnline.xsl" StyleName="APA" Version="6"/>
+<?mso-contentType ?>
+<FormTemplates xmlns="http://schemas.microsoft.com/sharepoint/v3/contenttype/forms">
+  <Display>DocumentLibraryForm</Display>
+  <Edit>DocumentLibraryForm</Edit>
+  <New>DocumentLibraryForm</New>
+</FormTemplates>
 </file>
 
 <file path=customXml/item2.xml><?xml version="1.0" encoding="utf-8"?>
@@ -6495,12 +7427,7 @@
 </file>
 
 <file path=customXml/item3.xml><?xml version="1.0" encoding="utf-8"?>
-<?mso-contentType ?>
-<FormTemplates xmlns="http://schemas.microsoft.com/sharepoint/v3/contenttype/forms">
-  <Display>DocumentLibraryForm</Display>
-  <Edit>DocumentLibraryForm</Edit>
-  <New>DocumentLibraryForm</New>
-</FormTemplates>
+<b:Sources xmlns:b="http://schemas.openxmlformats.org/officeDocument/2006/bibliography" xmlns="http://schemas.openxmlformats.org/officeDocument/2006/bibliography" SelectedStyle="\APASixthEditionOfficeOnline.xsl" StyleName="APA" Version="6"/>
 </file>
 
 <file path=customXml/item4.xml><?xml version="1.0" encoding="utf-8"?>
@@ -6654,6 +7581,24 @@
 </file>
 
 <file path=customXml/itemProps1.xml><?xml version="1.0" encoding="utf-8"?>
+<ds:datastoreItem xmlns:ds="http://schemas.openxmlformats.org/officeDocument/2006/customXml" ds:itemID="{83067B1E-281C-4CA5-98D9-09A1B21E6F44}">
+  <ds:schemaRefs>
+    <ds:schemaRef ds:uri="http://schemas.microsoft.com/sharepoint/v3/contenttype/forms"/>
+  </ds:schemaRefs>
+</ds:datastoreItem>
+</file>
+
+<file path=customXml/itemProps2.xml><?xml version="1.0" encoding="utf-8"?>
+<ds:datastoreItem xmlns:ds="http://schemas.openxmlformats.org/officeDocument/2006/customXml" ds:itemID="{7B014677-DF76-42F9-B409-A2973AB4B40F}">
+  <ds:schemaRefs>
+    <ds:schemaRef ds:uri="http://schemas.microsoft.com/office/2006/metadata/properties"/>
+    <ds:schemaRef ds:uri="http://schemas.microsoft.com/office/infopath/2007/PartnerControls"/>
+    <ds:schemaRef ds:uri="7aaef5f8-6561-42e8-a588-8ee7769f8f3a"/>
+  </ds:schemaRefs>
+</ds:datastoreItem>
+</file>
+
+<file path=customXml/itemProps3.xml><?xml version="1.0" encoding="utf-8"?>
 <ds:datastoreItem xmlns:ds="http://schemas.openxmlformats.org/officeDocument/2006/customXml" ds:itemID="{0F1F077B-0EC4-4F01-B56F-3A27462F996C}">
   <ds:schemaRefs>
     <ds:schemaRef ds:uri="http://schemas.openxmlformats.org/officeDocument/2006/bibliography"/>
@@ -6661,31 +7606,20 @@
 </ds:datastoreItem>
 </file>
 
-<file path=customXml/itemProps2.xml><?xml version="1.0" encoding="utf-8"?>
-<ds:datastoreItem xmlns:ds="http://schemas.openxmlformats.org/officeDocument/2006/customXml" ds:itemID="{7B014677-DF76-42F9-B409-A2973AB4B40F}">
+<file path=customXml/itemProps4.xml><?xml version="1.0" encoding="utf-8"?>
+<ds:datastoreItem xmlns:ds="http://schemas.openxmlformats.org/officeDocument/2006/customXml" ds:itemID="{DCC0ADDC-6538-40E7-B991-FB5371599F00}">
   <ds:schemaRefs>
-    <ds:schemaRef ds:uri="http://purl.org/dc/terms/"/>
-    <ds:schemaRef ds:uri="http://schemas.openxmlformats.org/package/2006/metadata/core-properties"/>
-    <ds:schemaRef ds:uri="94dce8ab-38ff-4714-b1ed-1fc5e4d9abd1"/>
+    <ds:schemaRef ds:uri="http://schemas.microsoft.com/office/2006/metadata/contentType"/>
+    <ds:schemaRef ds:uri="http://schemas.microsoft.com/office/2006/metadata/properties/metaAttributes"/>
+    <ds:schemaRef ds:uri="http://www.w3.org/2001/XMLSchema"/>
+    <ds:schemaRef ds:uri="http://schemas.microsoft.com/office/2006/metadata/properties"/>
+    <ds:schemaRef ds:uri="7aaef5f8-6561-42e8-a588-8ee7769f8f3a"/>
     <ds:schemaRef ds:uri="http://schemas.microsoft.com/office/2006/documentManagement/types"/>
     <ds:schemaRef ds:uri="http://schemas.microsoft.com/office/infopath/2007/PartnerControls"/>
+    <ds:schemaRef ds:uri="http://schemas.openxmlformats.org/package/2006/metadata/core-properties"/>
     <ds:schemaRef ds:uri="http://purl.org/dc/elements/1.1/"/>
-    <ds:schemaRef ds:uri="http://schemas.microsoft.com/office/2006/metadata/properties"/>
-    <ds:schemaRef ds:uri="1ef05dc5-97a2-498b-bf7c-bd189143a1ff"/>
-    <ds:schemaRef ds:uri="http://www.w3.org/XML/1998/namespace"/>
-    <ds:schemaRef ds:uri="http://purl.org/dc/dcmitype/"/>
+    <ds:schemaRef ds:uri="http://purl.org/dc/terms/"/>
+    <ds:schemaRef ds:uri="http://schemas.microsoft.com/internal/obd"/>
   </ds:schemaRefs>
 </ds:datastoreItem>
-</file>
-
-<file path=customXml/itemProps3.xml><?xml version="1.0" encoding="utf-8"?>
-<ds:datastoreItem xmlns:ds="http://schemas.openxmlformats.org/officeDocument/2006/customXml" ds:itemID="{83067B1E-281C-4CA5-98D9-09A1B21E6F44}">
-  <ds:schemaRefs>
-    <ds:schemaRef ds:uri="http://schemas.microsoft.com/sharepoint/v3/contenttype/forms"/>
-  </ds:schemaRefs>
-</ds:datastoreItem>
-</file>
-
-<file path=customXml/itemProps4.xml><?xml version="1.0" encoding="utf-8"?>
-<ds:datastoreItem xmlns:ds="http://schemas.openxmlformats.org/officeDocument/2006/customXml" ds:itemID="{DCC0ADDC-6538-40E7-B991-FB5371599F00}"/>
 </file>
</xml_diff>